<commit_message>
"Ajuste para el manejo de roles, se implemento  el metodo que genera el clientId y clientSecret y se eliminaron atributos del usuario innecesarios "
</commit_message>
<xml_diff>
--- a/Documentacion/user-app.docx
+++ b/Documentacion/user-app.docx
@@ -8,513 +8,6 @@
       </w:pPr>
       <w:r>
         <w:t>TECNOLOGÍA UTILIZADA</w:t>
-      </w:r>
-    </w:p>
-    <w:p>
-      <w:pPr>
-        <w:pStyle w:val="Ttulo2"/>
-        <w:rPr>
-          <w:lang w:val="es-AR"/>
-        </w:rPr>
-      </w:pPr>
-      <w:r>
-        <w:t xml:space="preserve">Java (Spring </w:t>
-      </w:r>
-      <w:proofErr w:type="spellStart"/>
-      <w:r>
-        <w:t>boot</w:t>
-      </w:r>
-      <w:proofErr w:type="spellEnd"/>
-      <w:r>
-        <w:t xml:space="preserve">) - </w:t>
-      </w:r>
-      <w:proofErr w:type="spellStart"/>
-      <w:r>
-        <w:t>version</w:t>
-      </w:r>
-      <w:proofErr w:type="spellEnd"/>
-      <w:r>
-        <w:t xml:space="preserve"> 3.2.5</w:t>
-      </w:r>
-    </w:p>
-    <w:p>
-      <w:pPr>
-        <w:pStyle w:val="Ttulo3"/>
-      </w:pPr>
-      <w:r>
-        <w:t>Dependencias:</w:t>
-      </w:r>
-    </w:p>
-    <w:p>
-      <w:pPr>
-        <w:pStyle w:val="NormalWeb"/>
-        <w:numPr>
-          <w:ilvl w:val="0"/>
-          <w:numId w:val="6"/>
-        </w:numPr>
-        <w:spacing w:before="240" w:beforeAutospacing="0" w:after="0" w:afterAutospacing="0"/>
-        <w:textAlignment w:val="baseline"/>
-        <w:rPr>
-          <w:rFonts w:ascii="Calibri" w:hAnsi="Calibri" w:cs="Calibri"/>
-          <w:color w:val="000000"/>
-          <w:sz w:val="22"/>
-          <w:szCs w:val="22"/>
-        </w:rPr>
-      </w:pPr>
-      <w:proofErr w:type="spellStart"/>
-      <w:r>
-        <w:rPr>
-          <w:rFonts w:ascii="Calibri" w:hAnsi="Calibri" w:cs="Calibri"/>
-          <w:color w:val="000000"/>
-          <w:sz w:val="22"/>
-          <w:szCs w:val="22"/>
-        </w:rPr>
-        <w:t>SpringWeb</w:t>
-      </w:r>
-      <w:proofErr w:type="spellEnd"/>
-    </w:p>
-    <w:p>
-      <w:pPr>
-        <w:pStyle w:val="NormalWeb"/>
-        <w:numPr>
-          <w:ilvl w:val="0"/>
-          <w:numId w:val="6"/>
-        </w:numPr>
-        <w:spacing w:before="0" w:beforeAutospacing="0" w:after="0" w:afterAutospacing="0"/>
-        <w:textAlignment w:val="baseline"/>
-        <w:rPr>
-          <w:rFonts w:ascii="Calibri" w:hAnsi="Calibri" w:cs="Calibri"/>
-          <w:color w:val="000000"/>
-          <w:sz w:val="22"/>
-          <w:szCs w:val="22"/>
-        </w:rPr>
-      </w:pPr>
-      <w:proofErr w:type="spellStart"/>
-      <w:r>
-        <w:rPr>
-          <w:rFonts w:ascii="Calibri" w:hAnsi="Calibri" w:cs="Calibri"/>
-          <w:color w:val="000000"/>
-          <w:sz w:val="22"/>
-          <w:szCs w:val="22"/>
-        </w:rPr>
-        <w:t>Springboot</w:t>
-      </w:r>
-      <w:proofErr w:type="spellEnd"/>
-      <w:r>
-        <w:rPr>
-          <w:rFonts w:ascii="Calibri" w:hAnsi="Calibri" w:cs="Calibri"/>
-          <w:color w:val="000000"/>
-          <w:sz w:val="22"/>
-          <w:szCs w:val="22"/>
-        </w:rPr>
-        <w:t xml:space="preserve"> data </w:t>
-      </w:r>
-      <w:proofErr w:type="spellStart"/>
-      <w:r>
-        <w:rPr>
-          <w:rFonts w:ascii="Calibri" w:hAnsi="Calibri" w:cs="Calibri"/>
-          <w:color w:val="000000"/>
-          <w:sz w:val="22"/>
-          <w:szCs w:val="22"/>
-        </w:rPr>
-        <w:t>mongodb</w:t>
-      </w:r>
-      <w:proofErr w:type="spellEnd"/>
-    </w:p>
-    <w:p>
-      <w:pPr>
-        <w:pStyle w:val="NormalWeb"/>
-        <w:numPr>
-          <w:ilvl w:val="0"/>
-          <w:numId w:val="6"/>
-        </w:numPr>
-        <w:spacing w:before="0" w:beforeAutospacing="0" w:after="0" w:afterAutospacing="0"/>
-        <w:textAlignment w:val="baseline"/>
-        <w:rPr>
-          <w:rFonts w:ascii="Calibri" w:hAnsi="Calibri" w:cs="Calibri"/>
-          <w:color w:val="000000"/>
-          <w:sz w:val="22"/>
-          <w:szCs w:val="22"/>
-        </w:rPr>
-      </w:pPr>
-      <w:r>
-        <w:rPr>
-          <w:rFonts w:ascii="Calibri" w:hAnsi="Calibri" w:cs="Calibri"/>
-          <w:color w:val="000000"/>
-          <w:sz w:val="22"/>
-          <w:szCs w:val="22"/>
-        </w:rPr>
-        <w:t>Spring Data MongoDB</w:t>
-      </w:r>
-    </w:p>
-    <w:p>
-      <w:pPr>
-        <w:pStyle w:val="NormalWeb"/>
-        <w:numPr>
-          <w:ilvl w:val="0"/>
-          <w:numId w:val="6"/>
-        </w:numPr>
-        <w:spacing w:before="0" w:beforeAutospacing="0" w:after="0" w:afterAutospacing="0"/>
-        <w:textAlignment w:val="baseline"/>
-        <w:rPr>
-          <w:rFonts w:ascii="Calibri" w:hAnsi="Calibri" w:cs="Calibri"/>
-          <w:color w:val="000000"/>
-          <w:sz w:val="22"/>
-          <w:szCs w:val="22"/>
-        </w:rPr>
-      </w:pPr>
-      <w:r>
-        <w:rPr>
-          <w:rFonts w:ascii="Calibri" w:hAnsi="Calibri" w:cs="Calibri"/>
-          <w:color w:val="000000"/>
-          <w:sz w:val="22"/>
-          <w:szCs w:val="22"/>
-        </w:rPr>
-        <w:t>Lombok</w:t>
-      </w:r>
-    </w:p>
-    <w:p>
-      <w:pPr>
-        <w:pStyle w:val="NormalWeb"/>
-        <w:numPr>
-          <w:ilvl w:val="0"/>
-          <w:numId w:val="6"/>
-        </w:numPr>
-        <w:spacing w:before="0" w:beforeAutospacing="0" w:after="0" w:afterAutospacing="0"/>
-        <w:textAlignment w:val="baseline"/>
-        <w:rPr>
-          <w:rFonts w:ascii="Calibri" w:hAnsi="Calibri" w:cs="Calibri"/>
-          <w:color w:val="000000"/>
-          <w:sz w:val="22"/>
-          <w:szCs w:val="22"/>
-        </w:rPr>
-      </w:pPr>
-      <w:r>
-        <w:rPr>
-          <w:rFonts w:ascii="Calibri" w:hAnsi="Calibri" w:cs="Calibri"/>
-          <w:color w:val="000000"/>
-          <w:sz w:val="22"/>
-          <w:szCs w:val="22"/>
-        </w:rPr>
-        <w:t xml:space="preserve">Spring </w:t>
-      </w:r>
-      <w:proofErr w:type="spellStart"/>
-      <w:r>
-        <w:rPr>
-          <w:rFonts w:ascii="Calibri" w:hAnsi="Calibri" w:cs="Calibri"/>
-          <w:color w:val="000000"/>
-          <w:sz w:val="22"/>
-          <w:szCs w:val="22"/>
-        </w:rPr>
-        <w:t>BootDevTools</w:t>
-      </w:r>
-      <w:proofErr w:type="spellEnd"/>
-    </w:p>
-    <w:p>
-      <w:pPr>
-        <w:pStyle w:val="NormalWeb"/>
-        <w:numPr>
-          <w:ilvl w:val="0"/>
-          <w:numId w:val="6"/>
-        </w:numPr>
-        <w:spacing w:before="0" w:beforeAutospacing="0" w:after="0" w:afterAutospacing="0"/>
-        <w:textAlignment w:val="baseline"/>
-        <w:rPr>
-          <w:rFonts w:ascii="Calibri" w:hAnsi="Calibri" w:cs="Calibri"/>
-          <w:color w:val="000000"/>
-          <w:sz w:val="22"/>
-          <w:szCs w:val="22"/>
-        </w:rPr>
-      </w:pPr>
-      <w:r>
-        <w:rPr>
-          <w:rFonts w:ascii="Calibri" w:hAnsi="Calibri" w:cs="Calibri"/>
-          <w:color w:val="000000"/>
-          <w:sz w:val="22"/>
-          <w:szCs w:val="22"/>
-        </w:rPr>
-        <w:t>Spring Security</w:t>
-      </w:r>
-    </w:p>
-    <w:p>
-      <w:pPr>
-        <w:pStyle w:val="NormalWeb"/>
-        <w:numPr>
-          <w:ilvl w:val="0"/>
-          <w:numId w:val="6"/>
-        </w:numPr>
-        <w:spacing w:before="0" w:beforeAutospacing="0" w:after="0" w:afterAutospacing="0"/>
-        <w:textAlignment w:val="baseline"/>
-        <w:rPr>
-          <w:rFonts w:ascii="Calibri" w:hAnsi="Calibri" w:cs="Calibri"/>
-          <w:color w:val="000000"/>
-          <w:sz w:val="22"/>
-          <w:szCs w:val="22"/>
-        </w:rPr>
-      </w:pPr>
-      <w:proofErr w:type="spellStart"/>
-      <w:r>
-        <w:rPr>
-          <w:rFonts w:ascii="Calibri" w:hAnsi="Calibri" w:cs="Calibri"/>
-          <w:color w:val="000000"/>
-          <w:sz w:val="22"/>
-          <w:szCs w:val="22"/>
-        </w:rPr>
-        <w:t>Validation</w:t>
-      </w:r>
-      <w:proofErr w:type="spellEnd"/>
-      <w:r>
-        <w:rPr>
-          <w:rFonts w:ascii="Calibri" w:hAnsi="Calibri" w:cs="Calibri"/>
-          <w:color w:val="000000"/>
-          <w:sz w:val="22"/>
-          <w:szCs w:val="22"/>
-        </w:rPr>
-        <w:t> </w:t>
-      </w:r>
-    </w:p>
-    <w:p>
-      <w:pPr>
-        <w:pStyle w:val="NormalWeb"/>
-        <w:numPr>
-          <w:ilvl w:val="0"/>
-          <w:numId w:val="6"/>
-        </w:numPr>
-        <w:spacing w:before="0" w:beforeAutospacing="0" w:after="0" w:afterAutospacing="0"/>
-        <w:textAlignment w:val="baseline"/>
-        <w:rPr>
-          <w:rFonts w:ascii="Calibri" w:hAnsi="Calibri" w:cs="Calibri"/>
-          <w:color w:val="000000"/>
-          <w:sz w:val="22"/>
-          <w:szCs w:val="22"/>
-        </w:rPr>
-      </w:pPr>
-      <w:proofErr w:type="spellStart"/>
-      <w:r>
-        <w:rPr>
-          <w:rFonts w:ascii="Calibri" w:hAnsi="Calibri" w:cs="Calibri"/>
-          <w:color w:val="000000"/>
-          <w:sz w:val="22"/>
-          <w:szCs w:val="22"/>
-        </w:rPr>
-        <w:t>Springdoc</w:t>
-      </w:r>
-      <w:proofErr w:type="spellEnd"/>
-      <w:r>
-        <w:rPr>
-          <w:rFonts w:ascii="Calibri" w:hAnsi="Calibri" w:cs="Calibri"/>
-          <w:color w:val="000000"/>
-          <w:sz w:val="22"/>
-          <w:szCs w:val="22"/>
-        </w:rPr>
-        <w:t xml:space="preserve"> (</w:t>
-      </w:r>
-      <w:proofErr w:type="spellStart"/>
-      <w:r>
-        <w:rPr>
-          <w:rFonts w:ascii="Calibri" w:hAnsi="Calibri" w:cs="Calibri"/>
-          <w:color w:val="000000"/>
-          <w:sz w:val="22"/>
-          <w:szCs w:val="22"/>
-        </w:rPr>
-        <w:t>swagger</w:t>
-      </w:r>
-      <w:proofErr w:type="spellEnd"/>
-      <w:r>
-        <w:rPr>
-          <w:rFonts w:ascii="Calibri" w:hAnsi="Calibri" w:cs="Calibri"/>
-          <w:color w:val="000000"/>
-          <w:sz w:val="22"/>
-          <w:szCs w:val="22"/>
-        </w:rPr>
-        <w:t>) - 2.3.0</w:t>
-      </w:r>
-    </w:p>
-    <w:p>
-      <w:pPr>
-        <w:pStyle w:val="NormalWeb"/>
-        <w:numPr>
-          <w:ilvl w:val="0"/>
-          <w:numId w:val="6"/>
-        </w:numPr>
-        <w:spacing w:before="0" w:beforeAutospacing="0" w:after="0" w:afterAutospacing="0"/>
-        <w:textAlignment w:val="baseline"/>
-        <w:rPr>
-          <w:rFonts w:ascii="Calibri" w:hAnsi="Calibri" w:cs="Calibri"/>
-          <w:color w:val="000000"/>
-          <w:sz w:val="22"/>
-          <w:szCs w:val="22"/>
-        </w:rPr>
-      </w:pPr>
-      <w:r>
-        <w:rPr>
-          <w:rFonts w:ascii="Calibri" w:hAnsi="Calibri" w:cs="Calibri"/>
-          <w:color w:val="000000"/>
-          <w:sz w:val="22"/>
-          <w:szCs w:val="22"/>
-        </w:rPr>
-        <w:t>Core 1.0</w:t>
-      </w:r>
-    </w:p>
-    <w:p>
-      <w:pPr>
-        <w:pStyle w:val="Ttulo3"/>
-        <w:spacing w:before="0"/>
-        <w:rPr>
-          <w:rFonts w:ascii="Times New Roman" w:hAnsi="Times New Roman" w:cs="Times New Roman"/>
-          <w:color w:val="auto"/>
-        </w:rPr>
-      </w:pPr>
-      <w:r>
-        <w:t>Artefactos:</w:t>
-      </w:r>
-    </w:p>
-    <w:p>
-      <w:pPr>
-        <w:pStyle w:val="NormalWeb"/>
-        <w:numPr>
-          <w:ilvl w:val="0"/>
-          <w:numId w:val="7"/>
-        </w:numPr>
-        <w:spacing w:before="0" w:beforeAutospacing="0" w:after="0" w:afterAutospacing="0"/>
-        <w:textAlignment w:val="baseline"/>
-        <w:rPr>
-          <w:rFonts w:ascii="Calibri" w:hAnsi="Calibri" w:cs="Calibri"/>
-          <w:color w:val="000000"/>
-          <w:sz w:val="22"/>
-          <w:szCs w:val="22"/>
-        </w:rPr>
-      </w:pPr>
-      <w:r>
-        <w:rPr>
-          <w:rFonts w:ascii="Calibri" w:hAnsi="Calibri" w:cs="Calibri"/>
-          <w:color w:val="000000"/>
-          <w:sz w:val="22"/>
-          <w:szCs w:val="22"/>
-        </w:rPr>
-        <w:t>Core </w:t>
-      </w:r>
-    </w:p>
-    <w:p>
-      <w:pPr>
-        <w:pStyle w:val="Ttulo3"/>
-        <w:rPr>
-          <w:rFonts w:ascii="Times New Roman" w:hAnsi="Times New Roman" w:cs="Times New Roman"/>
-          <w:color w:val="auto"/>
-        </w:rPr>
-      </w:pPr>
-      <w:r>
-        <w:t>Entorno de desarrollo:</w:t>
-      </w:r>
-    </w:p>
-    <w:p>
-      <w:pPr>
-        <w:pStyle w:val="NormalWeb"/>
-        <w:numPr>
-          <w:ilvl w:val="0"/>
-          <w:numId w:val="7"/>
-        </w:numPr>
-        <w:spacing w:before="0" w:beforeAutospacing="0" w:after="0" w:afterAutospacing="0"/>
-        <w:textAlignment w:val="baseline"/>
-        <w:rPr>
-          <w:rFonts w:ascii="Calibri" w:hAnsi="Calibri" w:cs="Calibri"/>
-          <w:color w:val="000000"/>
-          <w:sz w:val="22"/>
-          <w:szCs w:val="22"/>
-        </w:rPr>
-      </w:pPr>
-      <w:r>
-        <w:rPr>
-          <w:rFonts w:ascii="Calibri" w:hAnsi="Calibri" w:cs="Calibri"/>
-          <w:color w:val="000000"/>
-          <w:sz w:val="22"/>
-          <w:szCs w:val="22"/>
-        </w:rPr>
-        <w:t>JDK 17 </w:t>
-      </w:r>
-    </w:p>
-    <w:p>
-      <w:pPr>
-        <w:pStyle w:val="Ttulo3"/>
-        <w:rPr>
-          <w:rFonts w:ascii="Times New Roman" w:hAnsi="Times New Roman" w:cs="Times New Roman"/>
-          <w:color w:val="auto"/>
-        </w:rPr>
-      </w:pPr>
-      <w:r>
-        <w:t>Framework de gestión de proyectos:</w:t>
-      </w:r>
-    </w:p>
-    <w:p>
-      <w:pPr>
-        <w:pStyle w:val="NormalWeb"/>
-        <w:numPr>
-          <w:ilvl w:val="0"/>
-          <w:numId w:val="7"/>
-        </w:numPr>
-        <w:spacing w:before="0" w:beforeAutospacing="0" w:after="0" w:afterAutospacing="0"/>
-        <w:textAlignment w:val="baseline"/>
-        <w:rPr>
-          <w:rFonts w:ascii="Calibri" w:hAnsi="Calibri" w:cs="Calibri"/>
-          <w:color w:val="000000"/>
-          <w:sz w:val="22"/>
-          <w:szCs w:val="22"/>
-        </w:rPr>
-      </w:pPr>
-      <w:r>
-        <w:rPr>
-          <w:rFonts w:ascii="Calibri" w:hAnsi="Calibri" w:cs="Calibri"/>
-          <w:color w:val="000000"/>
-          <w:sz w:val="22"/>
-          <w:szCs w:val="22"/>
-        </w:rPr>
-        <w:t>Maven</w:t>
-      </w:r>
-    </w:p>
-    <w:p>
-      <w:pPr>
-        <w:pStyle w:val="Ttulo3"/>
-        <w:rPr>
-          <w:rFonts w:ascii="Times New Roman" w:hAnsi="Times New Roman" w:cs="Times New Roman"/>
-          <w:color w:val="auto"/>
-        </w:rPr>
-      </w:pPr>
-      <w:r>
-        <w:t>Empaquetado:</w:t>
-      </w:r>
-    </w:p>
-    <w:p>
-      <w:pPr>
-        <w:pStyle w:val="NormalWeb"/>
-        <w:numPr>
-          <w:ilvl w:val="0"/>
-          <w:numId w:val="7"/>
-        </w:numPr>
-        <w:spacing w:before="0" w:beforeAutospacing="0" w:after="0" w:afterAutospacing="0"/>
-        <w:textAlignment w:val="baseline"/>
-        <w:rPr>
-          <w:rFonts w:ascii="Calibri" w:hAnsi="Calibri" w:cs="Calibri"/>
-          <w:color w:val="000000"/>
-          <w:sz w:val="22"/>
-          <w:szCs w:val="22"/>
-        </w:rPr>
-      </w:pPr>
-      <w:r>
-        <w:rPr>
-          <w:rFonts w:ascii="Calibri" w:hAnsi="Calibri" w:cs="Calibri"/>
-          <w:color w:val="000000"/>
-          <w:sz w:val="22"/>
-          <w:szCs w:val="22"/>
-        </w:rPr>
-        <w:t>Jar</w:t>
-      </w:r>
-    </w:p>
-    <w:p>
-      <w:pPr>
-        <w:pStyle w:val="Ttulo2"/>
-      </w:pPr>
-      <w:r>
-        <w:t>CLASE</w:t>
       </w:r>
     </w:p>
     <w:p>
@@ -540,10 +33,10 @@
           <w14:ligatures w14:val="none"/>
         </w:rPr>
         <w:drawing>
-          <wp:inline distT="0" distB="0" distL="0" distR="0" wp14:anchorId="45FD94E2" wp14:editId="69AD83E8">
-            <wp:extent cx="1725295" cy="3631565"/>
+          <wp:inline distT="0" distB="0" distL="0" distR="0" wp14:anchorId="2E3572EE" wp14:editId="068569F5">
+            <wp:extent cx="4865370" cy="3674745"/>
             <wp:effectExtent l="0" t="0" r="0" b="0"/>
-            <wp:docPr id="1957913302" name="Imagen 2"/>
+            <wp:docPr id="1903865699" name="Imagen 4"/>
             <wp:cNvGraphicFramePr>
               <a:graphicFrameLocks xmlns:a="http://schemas.openxmlformats.org/drawingml/2006/main" noChangeAspect="1"/>
             </wp:cNvGraphicFramePr>
@@ -551,13 +44,111 @@
               <a:graphicData uri="http://schemas.openxmlformats.org/drawingml/2006/picture">
                 <pic:pic xmlns:pic="http://schemas.openxmlformats.org/drawingml/2006/picture">
                   <pic:nvPicPr>
-                    <pic:cNvPr id="0" name="Picture 2"/>
+                    <pic:cNvPr id="0" name="Picture 10"/>
                     <pic:cNvPicPr>
                       <a:picLocks noChangeAspect="1" noChangeArrowheads="1"/>
                     </pic:cNvPicPr>
                   </pic:nvPicPr>
                   <pic:blipFill>
                     <a:blip r:embed="rId7" cstate="print">
+                      <a:extLst>
+                        <a:ext uri="{28A0092B-C50C-407E-A947-70E740481C1C}">
+                          <a14:useLocalDpi xmlns:a14="http://schemas.microsoft.com/office/drawing/2010/main" val="0"/>
+                        </a:ext>
+                      </a:extLst>
+                    </a:blip>
+                    <a:srcRect/>
+                    <a:stretch>
+                      <a:fillRect/>
+                    </a:stretch>
+                  </pic:blipFill>
+                  <pic:spPr bwMode="auto">
+                    <a:xfrm>
+                      <a:off x="0" y="0"/>
+                      <a:ext cx="4865370" cy="3674745"/>
+                    </a:xfrm>
+                    <a:prstGeom prst="rect">
+                      <a:avLst/>
+                    </a:prstGeom>
+                    <a:noFill/>
+                    <a:ln>
+                      <a:noFill/>
+                    </a:ln>
+                  </pic:spPr>
+                </pic:pic>
+              </a:graphicData>
+            </a:graphic>
+          </wp:inline>
+        </w:drawing>
+      </w:r>
+    </w:p>
+    <w:p>
+      <w:pPr>
+        <w:spacing w:after="0" w:line="240" w:lineRule="auto"/>
+        <w:rPr>
+          <w:rFonts w:ascii="Times New Roman" w:eastAsia="Times New Roman" w:hAnsi="Times New Roman" w:cs="Times New Roman"/>
+          <w:kern w:val="0"/>
+          <w:sz w:val="24"/>
+          <w:szCs w:val="24"/>
+          <w:lang w:val="es-AR" w:eastAsia="es-AR"/>
+          <w14:ligatures w14:val="none"/>
+        </w:rPr>
+      </w:pPr>
+    </w:p>
+    <w:p>
+      <w:pPr>
+        <w:pStyle w:val="Ttulo2"/>
+      </w:pPr>
+    </w:p>
+    <w:p>
+      <w:pPr>
+        <w:pStyle w:val="Ttulo2"/>
+      </w:pPr>
+      <w:r>
+        <w:t>CLASE</w:t>
+      </w:r>
+    </w:p>
+    <w:p>
+      <w:pPr>
+        <w:spacing w:after="0" w:line="240" w:lineRule="auto"/>
+        <w:rPr>
+          <w:rFonts w:ascii="Times New Roman" w:eastAsia="Times New Roman" w:hAnsi="Times New Roman" w:cs="Times New Roman"/>
+          <w:kern w:val="0"/>
+          <w:sz w:val="24"/>
+          <w:szCs w:val="24"/>
+          <w:lang w:val="es-AR" w:eastAsia="es-AR"/>
+          <w14:ligatures w14:val="none"/>
+        </w:rPr>
+      </w:pPr>
+      <w:r>
+        <w:rPr>
+          <w:rFonts w:ascii="Times New Roman" w:eastAsia="Times New Roman" w:hAnsi="Times New Roman" w:cs="Times New Roman"/>
+          <w:noProof/>
+          <w:kern w:val="0"/>
+          <w:sz w:val="24"/>
+          <w:szCs w:val="24"/>
+          <w:lang w:val="es-AR" w:eastAsia="es-AR"/>
+          <w14:ligatures w14:val="none"/>
+        </w:rPr>
+        <w:drawing>
+          <wp:inline distT="0" distB="0" distL="0" distR="0" wp14:anchorId="71D42523" wp14:editId="1D98FEC8">
+            <wp:extent cx="1725295" cy="3631565"/>
+            <wp:effectExtent l="0" t="0" r="0" b="0"/>
+            <wp:docPr id="478880510" name="Imagen 2"/>
+            <wp:cNvGraphicFramePr>
+              <a:graphicFrameLocks xmlns:a="http://schemas.openxmlformats.org/drawingml/2006/main" noChangeAspect="1"/>
+            </wp:cNvGraphicFramePr>
+            <a:graphic xmlns:a="http://schemas.openxmlformats.org/drawingml/2006/main">
+              <a:graphicData uri="http://schemas.openxmlformats.org/drawingml/2006/picture">
+                <pic:pic xmlns:pic="http://schemas.openxmlformats.org/drawingml/2006/picture">
+                  <pic:nvPicPr>
+                    <pic:cNvPr id="0" name="Picture 6"/>
+                    <pic:cNvPicPr>
+                      <a:picLocks noChangeAspect="1" noChangeArrowheads="1"/>
+                    </pic:cNvPicPr>
+                  </pic:nvPicPr>
+                  <pic:blipFill>
+                    <a:blip r:embed="rId8" cstate="print">
                       <a:extLst>
                         <a:ext uri="{28A0092B-C50C-407E-A947-70E740481C1C}">
                           <a14:useLocalDpi xmlns:a14="http://schemas.microsoft.com/office/drawing/2010/main" val="0"/>
@@ -643,6 +234,19 @@
     </w:p>
     <w:p>
       <w:pPr>
+        <w:spacing w:after="0" w:line="240" w:lineRule="auto"/>
+        <w:rPr>
+          <w:rFonts w:ascii="Times New Roman" w:eastAsia="Times New Roman" w:hAnsi="Times New Roman" w:cs="Times New Roman"/>
+          <w:kern w:val="0"/>
+          <w:sz w:val="24"/>
+          <w:szCs w:val="24"/>
+          <w:lang w:val="es-AR" w:eastAsia="es-AR"/>
+          <w14:ligatures w14:val="none"/>
+        </w:rPr>
+      </w:pPr>
+    </w:p>
+    <w:p>
+      <w:pPr>
         <w:pStyle w:val="Ttulo1"/>
         <w:rPr>
           <w:rFonts w:eastAsia="Times New Roman"/>
@@ -654,7 +258,6 @@
           <w:rFonts w:eastAsia="Times New Roman"/>
           <w:lang w:val="es-AR" w:eastAsia="es-AR"/>
         </w:rPr>
-        <w:lastRenderedPageBreak/>
         <w:t>COMSUMO DE</w:t>
       </w:r>
       <w:r>
@@ -779,7 +382,7 @@
                     <pic:cNvPicPr/>
                   </pic:nvPicPr>
                   <pic:blipFill rotWithShape="1">
-                    <a:blip r:embed="rId8"/>
+                    <a:blip r:embed="rId9"/>
                     <a:srcRect l="-883" t="-162" r="-894" b="81048"/>
                     <a:stretch/>
                   </pic:blipFill>
@@ -840,10 +443,10 @@
           <w:noProof/>
         </w:rPr>
         <w:drawing>
-          <wp:inline distT="0" distB="0" distL="0" distR="0" wp14:anchorId="70EAAA27" wp14:editId="5F04C800">
-            <wp:extent cx="5400040" cy="2622550"/>
-            <wp:effectExtent l="0" t="0" r="0" b="0"/>
-            <wp:docPr id="137259256" name="Imagen 1"/>
+          <wp:inline distT="0" distB="0" distL="0" distR="0" wp14:anchorId="1D6B3FD2" wp14:editId="104FAB6D">
+            <wp:extent cx="5400040" cy="2985135"/>
+            <wp:effectExtent l="0" t="0" r="0" b="5715"/>
+            <wp:docPr id="878387819" name="Imagen 1"/>
             <wp:cNvGraphicFramePr>
               <a:graphicFrameLocks xmlns:a="http://schemas.openxmlformats.org/drawingml/2006/main" noChangeAspect="1"/>
             </wp:cNvGraphicFramePr>
@@ -851,30 +454,23 @@
               <a:graphicData uri="http://schemas.openxmlformats.org/drawingml/2006/picture">
                 <pic:pic xmlns:pic="http://schemas.openxmlformats.org/drawingml/2006/picture">
                   <pic:nvPicPr>
-                    <pic:cNvPr id="137259256" name=""/>
+                    <pic:cNvPr id="878387819" name=""/>
                     <pic:cNvPicPr/>
                   </pic:nvPicPr>
-                  <pic:blipFill rotWithShape="1">
-                    <a:blip r:embed="rId8"/>
-                    <a:srcRect t="55484" r="188"/>
-                    <a:stretch/>
+                  <pic:blipFill>
+                    <a:blip r:embed="rId10"/>
+                    <a:stretch>
+                      <a:fillRect/>
+                    </a:stretch>
                   </pic:blipFill>
-                  <pic:spPr bwMode="auto">
+                  <pic:spPr>
                     <a:xfrm>
                       <a:off x="0" y="0"/>
-                      <a:ext cx="5400040" cy="2622550"/>
+                      <a:ext cx="5400040" cy="2985135"/>
                     </a:xfrm>
                     <a:prstGeom prst="rect">
                       <a:avLst/>
                     </a:prstGeom>
-                    <a:ln>
-                      <a:noFill/>
-                    </a:ln>
-                    <a:extLst>
-                      <a:ext uri="{53640926-AAD7-44D8-BBD7-CCE9431645EC}">
-                        <a14:shadowObscured xmlns:a14="http://schemas.microsoft.com/office/drawing/2010/main"/>
-                      </a:ext>
-                    </a:extLst>
                   </pic:spPr>
                 </pic:pic>
               </a:graphicData>
@@ -901,7 +497,13 @@
     </w:p>
     <w:p>
       <w:r>
-        <w:t xml:space="preserve">En caso de que la tabla no tenga registros </w:t>
+        <w:t xml:space="preserve">En caso de que la </w:t>
+      </w:r>
+      <w:r>
+        <w:t>colección</w:t>
+      </w:r>
+      <w:r>
+        <w:t xml:space="preserve"> no tenga registros </w:t>
       </w:r>
     </w:p>
     <w:p>
@@ -909,6 +511,7 @@
         <w:rPr>
           <w:noProof/>
         </w:rPr>
+        <w:lastRenderedPageBreak/>
         <w:drawing>
           <wp:inline distT="0" distB="0" distL="0" distR="0" wp14:anchorId="53FF4A17" wp14:editId="4D593F33">
             <wp:extent cx="4800600" cy="1657350"/>
@@ -925,7 +528,7 @@
                     <pic:cNvPicPr/>
                   </pic:nvPicPr>
                   <pic:blipFill rotWithShape="1">
-                    <a:blip r:embed="rId9"/>
+                    <a:blip r:embed="rId11"/>
                     <a:srcRect t="54922" r="2136"/>
                     <a:stretch/>
                   </pic:blipFill>
@@ -1087,7 +690,7 @@
                     <pic:cNvPicPr/>
                   </pic:nvPicPr>
                   <pic:blipFill rotWithShape="1">
-                    <a:blip r:embed="rId10"/>
+                    <a:blip r:embed="rId12"/>
                     <a:srcRect b="81409"/>
                     <a:stretch/>
                   </pic:blipFill>
@@ -1137,15 +740,18 @@
       </w:r>
     </w:p>
     <w:p>
+      <w:pPr>
+        <w:ind w:left="708" w:hanging="708"/>
+      </w:pPr>
       <w:r>
         <w:rPr>
           <w:noProof/>
         </w:rPr>
         <w:drawing>
-          <wp:inline distT="0" distB="0" distL="0" distR="0" wp14:anchorId="2C99C748" wp14:editId="227ECE7B">
-            <wp:extent cx="5076825" cy="1809750"/>
-            <wp:effectExtent l="0" t="0" r="9525" b="0"/>
-            <wp:docPr id="527630822" name="Imagen 1"/>
+          <wp:inline distT="0" distB="0" distL="0" distR="0" wp14:anchorId="69D60070" wp14:editId="6EC317E6">
+            <wp:extent cx="5400040" cy="2562860"/>
+            <wp:effectExtent l="0" t="0" r="0" b="8890"/>
+            <wp:docPr id="200607579" name="Imagen 1"/>
             <wp:cNvGraphicFramePr>
               <a:graphicFrameLocks xmlns:a="http://schemas.openxmlformats.org/drawingml/2006/main" noChangeAspect="1"/>
             </wp:cNvGraphicFramePr>
@@ -1153,11 +759,11 @@
               <a:graphicData uri="http://schemas.openxmlformats.org/drawingml/2006/picture">
                 <pic:pic xmlns:pic="http://schemas.openxmlformats.org/drawingml/2006/picture">
                   <pic:nvPicPr>
-                    <pic:cNvPr id="527630822" name=""/>
+                    <pic:cNvPr id="200607579" name=""/>
                     <pic:cNvPicPr/>
                   </pic:nvPicPr>
                   <pic:blipFill>
-                    <a:blip r:embed="rId11"/>
+                    <a:blip r:embed="rId13"/>
                     <a:stretch>
                       <a:fillRect/>
                     </a:stretch>
@@ -1165,7 +771,7 @@
                   <pic:spPr>
                     <a:xfrm>
                       <a:off x="0" y="0"/>
-                      <a:ext cx="5076825" cy="1809750"/>
+                      <a:ext cx="5400040" cy="2562860"/>
                     </a:xfrm>
                     <a:prstGeom prst="rect">
                       <a:avLst/>
@@ -1217,6 +823,7 @@
         <w:rPr>
           <w:noProof/>
         </w:rPr>
+        <w:lastRenderedPageBreak/>
         <w:drawing>
           <wp:inline distT="0" distB="0" distL="0" distR="0" wp14:anchorId="05556F7B" wp14:editId="4DD7D8C8">
             <wp:extent cx="5400040" cy="1449070"/>
@@ -1233,7 +840,7 @@
                     <pic:cNvPicPr/>
                   </pic:nvPicPr>
                   <pic:blipFill rotWithShape="1">
-                    <a:blip r:embed="rId12"/>
+                    <a:blip r:embed="rId14"/>
                     <a:srcRect t="57041"/>
                     <a:stretch/>
                   </pic:blipFill>
@@ -1270,7 +877,6 @@
         <w:pStyle w:val="Ttulo2"/>
       </w:pPr>
       <w:r>
-        <w:lastRenderedPageBreak/>
         <w:t>CREAR NUEVO USUARIO</w:t>
       </w:r>
     </w:p>
@@ -1387,7 +993,7 @@
                     </pic:cNvPicPr>
                   </pic:nvPicPr>
                   <pic:blipFill rotWithShape="1">
-                    <a:blip r:embed="rId13">
+                    <a:blip r:embed="rId15">
                       <a:extLst>
                         <a:ext uri="{28A0092B-C50C-407E-A947-70E740481C1C}">
                           <a14:useLocalDpi xmlns:a14="http://schemas.microsoft.com/office/drawing/2010/main" val="0"/>
@@ -1424,7 +1030,10 @@
     </w:p>
     <w:p>
       <w:r>
-        <w:t>Además de enviar el cuerpo de la petición:</w:t>
+        <w:t>Cuerpo</w:t>
+      </w:r>
+      <w:r>
+        <w:t xml:space="preserve"> de la petición:</w:t>
       </w:r>
     </w:p>
     <w:p>
@@ -1439,10 +1048,10 @@
           <w:noProof/>
         </w:rPr>
         <w:drawing>
-          <wp:inline distT="0" distB="0" distL="0" distR="0" wp14:anchorId="1FC95F9B" wp14:editId="0B65865E">
-            <wp:extent cx="3876675" cy="2867025"/>
-            <wp:effectExtent l="0" t="0" r="9525" b="9525"/>
-            <wp:docPr id="2035930412" name="Imagen 1"/>
+          <wp:inline distT="0" distB="0" distL="0" distR="0" wp14:anchorId="4245206B" wp14:editId="5C1E1767">
+            <wp:extent cx="5400040" cy="1251585"/>
+            <wp:effectExtent l="0" t="0" r="0" b="5715"/>
+            <wp:docPr id="348343007" name="Imagen 1"/>
             <wp:cNvGraphicFramePr>
               <a:graphicFrameLocks xmlns:a="http://schemas.openxmlformats.org/drawingml/2006/main" noChangeAspect="1"/>
             </wp:cNvGraphicFramePr>
@@ -1450,266 +1059,7 @@
               <a:graphicData uri="http://schemas.openxmlformats.org/drawingml/2006/picture">
                 <pic:pic xmlns:pic="http://schemas.openxmlformats.org/drawingml/2006/picture">
                   <pic:nvPicPr>
-                    <pic:cNvPr id="2035930412" name=""/>
-                    <pic:cNvPicPr/>
-                  </pic:nvPicPr>
-                  <pic:blipFill>
-                    <a:blip r:embed="rId14"/>
-                    <a:stretch>
-                      <a:fillRect/>
-                    </a:stretch>
-                  </pic:blipFill>
-                  <pic:spPr>
-                    <a:xfrm>
-                      <a:off x="0" y="0"/>
-                      <a:ext cx="3876675" cy="2867025"/>
-                    </a:xfrm>
-                    <a:prstGeom prst="rect">
-                      <a:avLst/>
-                    </a:prstGeom>
-                  </pic:spPr>
-                </pic:pic>
-              </a:graphicData>
-            </a:graphic>
-          </wp:inline>
-        </w:drawing>
-      </w:r>
-    </w:p>
-    <w:p>
-      <w:pPr>
-        <w:pStyle w:val="Ttulo3"/>
-      </w:pPr>
-      <w:r>
-        <w:t>Respuesta exitosa:</w:t>
-      </w:r>
-    </w:p>
-    <w:p>
-      <w:pPr>
-        <w:pStyle w:val="Ttulo4"/>
-      </w:pPr>
-      <w:r>
-        <w:t>Estado 200</w:t>
-      </w:r>
-    </w:p>
-    <w:p>
-      <w:r>
-        <w:t>En caso de ser exitoso obtenemos una respuesta con los datos el usuario recién creado (Excluyendo la contraseña).</w:t>
-      </w:r>
-    </w:p>
-    <w:p>
-      <w:pPr>
-        <w:rPr>
-          <w:b/>
-          <w:bCs/>
-        </w:rPr>
-      </w:pPr>
-      <w:r>
-        <w:rPr>
-          <w:b/>
-          <w:bCs/>
-          <w:noProof/>
-        </w:rPr>
-        <w:drawing>
-          <wp:inline distT="0" distB="0" distL="0" distR="0" wp14:anchorId="0065BA1C" wp14:editId="3B8BE234">
-            <wp:extent cx="5400040" cy="2361565"/>
-            <wp:effectExtent l="0" t="0" r="0" b="0"/>
-            <wp:docPr id="1422620277" name="Imagen 1"/>
-            <wp:cNvGraphicFramePr>
-              <a:graphicFrameLocks xmlns:a="http://schemas.openxmlformats.org/drawingml/2006/main" noChangeAspect="1"/>
-            </wp:cNvGraphicFramePr>
-            <a:graphic xmlns:a="http://schemas.openxmlformats.org/drawingml/2006/main">
-              <a:graphicData uri="http://schemas.openxmlformats.org/drawingml/2006/picture">
-                <pic:pic xmlns:pic="http://schemas.openxmlformats.org/drawingml/2006/picture">
-                  <pic:nvPicPr>
-                    <pic:cNvPr id="0" name="Picture 1"/>
-                    <pic:cNvPicPr>
-                      <a:picLocks noChangeAspect="1" noChangeArrowheads="1"/>
-                    </pic:cNvPicPr>
-                  </pic:nvPicPr>
-                  <pic:blipFill rotWithShape="1">
-                    <a:blip r:embed="rId13">
-                      <a:extLst>
-                        <a:ext uri="{28A0092B-C50C-407E-A947-70E740481C1C}">
-                          <a14:useLocalDpi xmlns:a14="http://schemas.microsoft.com/office/drawing/2010/main" val="0"/>
-                        </a:ext>
-                      </a:extLst>
-                    </a:blip>
-                    <a:srcRect t="63157"/>
-                    <a:stretch/>
-                  </pic:blipFill>
-                  <pic:spPr bwMode="auto">
-                    <a:xfrm>
-                      <a:off x="0" y="0"/>
-                      <a:ext cx="5400040" cy="2361565"/>
-                    </a:xfrm>
-                    <a:prstGeom prst="rect">
-                      <a:avLst/>
-                    </a:prstGeom>
-                    <a:noFill/>
-                    <a:ln>
-                      <a:noFill/>
-                    </a:ln>
-                    <a:extLst>
-                      <a:ext uri="{53640926-AAD7-44D8-BBD7-CCE9431645EC}">
-                        <a14:shadowObscured xmlns:a14="http://schemas.microsoft.com/office/drawing/2010/main"/>
-                      </a:ext>
-                    </a:extLst>
-                  </pic:spPr>
-                </pic:pic>
-              </a:graphicData>
-            </a:graphic>
-          </wp:inline>
-        </w:drawing>
-      </w:r>
-    </w:p>
-    <w:p>
-      <w:pPr>
-        <w:rPr>
-          <w:b/>
-          <w:bCs/>
-        </w:rPr>
-      </w:pPr>
-    </w:p>
-    <w:p>
-      <w:pPr>
-        <w:rPr>
-          <w:b/>
-          <w:bCs/>
-        </w:rPr>
-      </w:pPr>
-    </w:p>
-    <w:p>
-      <w:pPr>
-        <w:rPr>
-          <w:b/>
-          <w:bCs/>
-        </w:rPr>
-      </w:pPr>
-      <w:r>
-        <w:rPr>
-          <w:rStyle w:val="Ttulo3Car"/>
-        </w:rPr>
-        <w:lastRenderedPageBreak/>
-        <w:t>Errores</w:t>
-      </w:r>
-      <w:r>
-        <w:rPr>
-          <w:b/>
-          <w:bCs/>
-        </w:rPr>
-        <w:t>:</w:t>
-      </w:r>
-    </w:p>
-    <w:p>
-      <w:pPr>
-        <w:pStyle w:val="Ttulo4"/>
-      </w:pPr>
-      <w:r>
-        <w:t>Estado 400</w:t>
-      </w:r>
-    </w:p>
-    <w:p>
-      <w:r>
-        <w:t xml:space="preserve">En caso que el </w:t>
-      </w:r>
-      <w:r>
-        <w:rPr>
-          <w:b/>
-          <w:bCs/>
-        </w:rPr>
-        <w:t>correo electrónico</w:t>
-      </w:r>
-      <w:r>
-        <w:t xml:space="preserve"> ya este registrado.</w:t>
-      </w:r>
-    </w:p>
-    <w:p>
-      <w:pPr>
-        <w:rPr>
-          <w:b/>
-          <w:bCs/>
-        </w:rPr>
-      </w:pPr>
-      <w:r>
-        <w:rPr>
-          <w:noProof/>
-        </w:rPr>
-        <w:drawing>
-          <wp:inline distT="0" distB="0" distL="0" distR="0" wp14:anchorId="2222874F" wp14:editId="5380078E">
-            <wp:extent cx="5400040" cy="1651635"/>
-            <wp:effectExtent l="0" t="0" r="0" b="0"/>
-            <wp:docPr id="850354284" name="Imagen 1"/>
-            <wp:cNvGraphicFramePr>
-              <a:graphicFrameLocks xmlns:a="http://schemas.openxmlformats.org/drawingml/2006/main" noChangeAspect="1"/>
-            </wp:cNvGraphicFramePr>
-            <a:graphic xmlns:a="http://schemas.openxmlformats.org/drawingml/2006/main">
-              <a:graphicData uri="http://schemas.openxmlformats.org/drawingml/2006/picture">
-                <pic:pic xmlns:pic="http://schemas.openxmlformats.org/drawingml/2006/picture">
-                  <pic:nvPicPr>
-                    <pic:cNvPr id="850354284" name=""/>
-                    <pic:cNvPicPr/>
-                  </pic:nvPicPr>
-                  <pic:blipFill>
-                    <a:blip r:embed="rId15"/>
-                    <a:stretch>
-                      <a:fillRect/>
-                    </a:stretch>
-                  </pic:blipFill>
-                  <pic:spPr>
-                    <a:xfrm>
-                      <a:off x="0" y="0"/>
-                      <a:ext cx="5400040" cy="1651635"/>
-                    </a:xfrm>
-                    <a:prstGeom prst="rect">
-                      <a:avLst/>
-                    </a:prstGeom>
-                  </pic:spPr>
-                </pic:pic>
-              </a:graphicData>
-            </a:graphic>
-          </wp:inline>
-        </w:drawing>
-      </w:r>
-    </w:p>
-    <w:p>
-      <w:r>
-        <w:t xml:space="preserve">En caso que el </w:t>
-      </w:r>
-      <w:r>
-        <w:rPr>
-          <w:b/>
-          <w:bCs/>
-        </w:rPr>
-        <w:t>nombre de usuario</w:t>
-      </w:r>
-      <w:r>
-        <w:t xml:space="preserve"> ya este registrado.</w:t>
-      </w:r>
-    </w:p>
-    <w:p>
-      <w:pPr>
-        <w:rPr>
-          <w:b/>
-          <w:bCs/>
-        </w:rPr>
-      </w:pPr>
-      <w:r>
-        <w:rPr>
-          <w:noProof/>
-        </w:rPr>
-        <w:drawing>
-          <wp:inline distT="0" distB="0" distL="0" distR="0" wp14:anchorId="337C81B9" wp14:editId="7FCC2997">
-            <wp:extent cx="5400040" cy="1423035"/>
-            <wp:effectExtent l="0" t="0" r="0" b="0"/>
-            <wp:docPr id="1593878669" name="Imagen 1"/>
-            <wp:cNvGraphicFramePr>
-              <a:graphicFrameLocks xmlns:a="http://schemas.openxmlformats.org/drawingml/2006/main" noChangeAspect="1"/>
-            </wp:cNvGraphicFramePr>
-            <a:graphic xmlns:a="http://schemas.openxmlformats.org/drawingml/2006/main">
-              <a:graphicData uri="http://schemas.openxmlformats.org/drawingml/2006/picture">
-                <pic:pic xmlns:pic="http://schemas.openxmlformats.org/drawingml/2006/picture">
-                  <pic:nvPicPr>
-                    <pic:cNvPr id="1593878669" name=""/>
+                    <pic:cNvPr id="348343007" name=""/>
                     <pic:cNvPicPr/>
                   </pic:nvPicPr>
                   <pic:blipFill>
@@ -1721,7 +1071,7 @@
                   <pic:spPr>
                     <a:xfrm>
                       <a:off x="0" y="0"/>
-                      <a:ext cx="5400040" cy="1423035"/>
+                      <a:ext cx="5400040" cy="1251585"/>
                     </a:xfrm>
                     <a:prstGeom prst="rect">
                       <a:avLst/>
@@ -1735,32 +1085,27 @@
       </w:r>
     </w:p>
     <w:p>
-      <w:r>
-        <w:t xml:space="preserve">En caso que el </w:t>
-      </w:r>
-      <w:proofErr w:type="spellStart"/>
-      <w:r>
-        <w:rPr>
-          <w:b/>
-          <w:bCs/>
-        </w:rPr>
-        <w:t>clientId</w:t>
-      </w:r>
-      <w:proofErr w:type="spellEnd"/>
-      <w:r>
-        <w:t xml:space="preserve"> y </w:t>
-      </w:r>
-      <w:proofErr w:type="spellStart"/>
-      <w:r>
-        <w:rPr>
-          <w:b/>
-          <w:bCs/>
-        </w:rPr>
-        <w:t>ClientSecret</w:t>
-      </w:r>
-      <w:proofErr w:type="spellEnd"/>
-      <w:r>
-        <w:t xml:space="preserve"> ya estén registrados.</w:t>
+      <w:pPr>
+        <w:pStyle w:val="Ttulo3"/>
+      </w:pPr>
+      <w:r>
+        <w:t>Respuesta exitosa:</w:t>
+      </w:r>
+    </w:p>
+    <w:p>
+      <w:pPr>
+        <w:pStyle w:val="Ttulo4"/>
+      </w:pPr>
+      <w:r>
+        <w:t>Estado 200</w:t>
+      </w:r>
+    </w:p>
+    <w:p>
+      <w:r>
+        <w:t>En caso de ser exitoso obtenemos una respuesta con los datos el usuario recién creado</w:t>
+      </w:r>
+      <w:r>
+        <w:t>.</w:t>
       </w:r>
     </w:p>
     <w:p>
@@ -1774,11 +1119,12 @@
         <w:rPr>
           <w:noProof/>
         </w:rPr>
+        <w:lastRenderedPageBreak/>
         <w:drawing>
-          <wp:inline distT="0" distB="0" distL="0" distR="0" wp14:anchorId="1E3C7D44" wp14:editId="523160E9">
-            <wp:extent cx="5400040" cy="1541780"/>
-            <wp:effectExtent l="0" t="0" r="0" b="0"/>
-            <wp:docPr id="391648978" name="Imagen 1"/>
+          <wp:inline distT="0" distB="0" distL="0" distR="0" wp14:anchorId="70267EA1" wp14:editId="1E7545E1">
+            <wp:extent cx="5400040" cy="3007995"/>
+            <wp:effectExtent l="0" t="0" r="0" b="1905"/>
+            <wp:docPr id="1678251006" name="Imagen 1"/>
             <wp:cNvGraphicFramePr>
               <a:graphicFrameLocks xmlns:a="http://schemas.openxmlformats.org/drawingml/2006/main" noChangeAspect="1"/>
             </wp:cNvGraphicFramePr>
@@ -1786,7 +1132,7 @@
               <a:graphicData uri="http://schemas.openxmlformats.org/drawingml/2006/picture">
                 <pic:pic xmlns:pic="http://schemas.openxmlformats.org/drawingml/2006/picture">
                   <pic:nvPicPr>
-                    <pic:cNvPr id="391648978" name=""/>
+                    <pic:cNvPr id="1678251006" name=""/>
                     <pic:cNvPicPr/>
                   </pic:nvPicPr>
                   <pic:blipFill>
@@ -1798,7 +1144,7 @@
                   <pic:spPr>
                     <a:xfrm>
                       <a:off x="0" y="0"/>
-                      <a:ext cx="5400040" cy="1541780"/>
+                      <a:ext cx="5400040" cy="3007995"/>
                     </a:xfrm>
                     <a:prstGeom prst="rect">
                       <a:avLst/>
@@ -1812,8 +1158,88 @@
       </w:r>
     </w:p>
     <w:p>
-      <w:r>
-        <w:t xml:space="preserve">En caso de que el cuerpo del mensaje contenga un valor </w:t>
+      <w:pPr>
+        <w:rPr>
+          <w:b/>
+          <w:bCs/>
+        </w:rPr>
+      </w:pPr>
+    </w:p>
+    <w:p>
+      <w:pPr>
+        <w:rPr>
+          <w:b/>
+          <w:bCs/>
+        </w:rPr>
+      </w:pPr>
+    </w:p>
+    <w:p>
+      <w:pPr>
+        <w:rPr>
+          <w:b/>
+          <w:bCs/>
+        </w:rPr>
+      </w:pPr>
+    </w:p>
+    <w:p>
+      <w:pPr>
+        <w:rPr>
+          <w:b/>
+          <w:bCs/>
+        </w:rPr>
+      </w:pPr>
+    </w:p>
+    <w:p>
+      <w:pPr>
+        <w:rPr>
+          <w:b/>
+          <w:bCs/>
+        </w:rPr>
+      </w:pPr>
+    </w:p>
+    <w:p>
+      <w:pPr>
+        <w:rPr>
+          <w:b/>
+          <w:bCs/>
+        </w:rPr>
+      </w:pPr>
+    </w:p>
+    <w:p>
+      <w:pPr>
+        <w:rPr>
+          <w:b/>
+          <w:bCs/>
+        </w:rPr>
+      </w:pPr>
+      <w:r>
+        <w:rPr>
+          <w:rStyle w:val="Ttulo3Car"/>
+        </w:rPr>
+        <w:t>Errores</w:t>
+      </w:r>
+      <w:r>
+        <w:rPr>
+          <w:b/>
+          <w:bCs/>
+        </w:rPr>
+        <w:t>:</w:t>
+      </w:r>
+    </w:p>
+    <w:p>
+      <w:pPr>
+        <w:pStyle w:val="Ttulo4"/>
+      </w:pPr>
+      <w:r>
+        <w:t>Estado 400</w:t>
+      </w:r>
+    </w:p>
+    <w:p>
+      <w:r>
+        <w:t>El</w:t>
+      </w:r>
+      <w:r>
+        <w:t xml:space="preserve"> valor </w:t>
       </w:r>
       <w:r>
         <w:rPr>
@@ -1822,6 +1248,19 @@
         </w:rPr>
         <w:t>id</w:t>
       </w:r>
+      <w:r>
+        <w:rPr>
+          <w:b/>
+          <w:bCs/>
+        </w:rPr>
+        <w:t xml:space="preserve"> </w:t>
+      </w:r>
+      <w:r>
+        <w:t>de usuario no debe ser parte del cuerpo de la petición</w:t>
+      </w:r>
+      <w:r>
+        <w:t>:</w:t>
+      </w:r>
     </w:p>
     <w:p>
       <w:pPr>
@@ -1835,7 +1274,7 @@
           <w:noProof/>
         </w:rPr>
         <w:drawing>
-          <wp:inline distT="0" distB="0" distL="0" distR="0" wp14:anchorId="498FF40D" wp14:editId="2B33F4E7">
+          <wp:inline distT="0" distB="0" distL="0" distR="0" wp14:anchorId="564E443B" wp14:editId="139C76E2">
             <wp:extent cx="5400040" cy="1449070"/>
             <wp:effectExtent l="0" t="0" r="0" b="0"/>
             <wp:docPr id="407009721" name="Imagen 1"/>
@@ -1872,53 +1311,46 @@
       </w:r>
     </w:p>
     <w:p>
-      <w:pPr>
-        <w:rPr>
-          <w:b/>
-          <w:bCs/>
-        </w:rPr>
-      </w:pPr>
-    </w:p>
-    <w:p>
-      <w:pPr>
-        <w:rPr>
-          <w:b/>
-          <w:bCs/>
-        </w:rPr>
-      </w:pPr>
-    </w:p>
-    <w:p>
-      <w:r>
+      <w:r>
+        <w:t>El</w:t>
+      </w:r>
+      <w:r>
+        <w:t xml:space="preserve"> </w:t>
+      </w:r>
+      <w:r>
+        <w:rPr>
+          <w:b/>
+          <w:bCs/>
+        </w:rPr>
+        <w:t>correo electrónico</w:t>
+      </w:r>
+      <w:r>
+        <w:t xml:space="preserve"> </w:t>
+      </w:r>
+      <w:r>
+        <w:t>no debe estar vinculado a otro usuario existente</w:t>
+      </w:r>
+      <w:r>
+        <w:t>:</w:t>
+      </w:r>
+    </w:p>
+    <w:p>
+      <w:pPr>
+        <w:rPr>
+          <w:b/>
+          <w:bCs/>
+        </w:rPr>
+      </w:pPr>
+      <w:r>
+        <w:rPr>
+          <w:noProof/>
+        </w:rPr>
         <w:lastRenderedPageBreak/>
-        <w:t xml:space="preserve">En caso que no se envié el </w:t>
-      </w:r>
-      <w:r>
-        <w:rPr>
-          <w:b/>
-          <w:bCs/>
-        </w:rPr>
-        <w:t>nombre de usuario</w:t>
-      </w:r>
-      <w:r>
-        <w:t xml:space="preserve"> o su valor sea nulo</w:t>
-      </w:r>
-    </w:p>
-    <w:p>
-      <w:pPr>
-        <w:rPr>
-          <w:b/>
-          <w:bCs/>
-        </w:rPr>
-      </w:pPr>
-      <w:r>
-        <w:rPr>
-          <w:noProof/>
-        </w:rPr>
         <w:drawing>
-          <wp:inline distT="0" distB="0" distL="0" distR="0" wp14:anchorId="098EAF49" wp14:editId="42C8D9D9">
-            <wp:extent cx="5400040" cy="1424940"/>
+          <wp:inline distT="0" distB="0" distL="0" distR="0" wp14:anchorId="47DDDAD9" wp14:editId="15F38AB2">
+            <wp:extent cx="5400040" cy="1528445"/>
             <wp:effectExtent l="0" t="0" r="0" b="0"/>
-            <wp:docPr id="1375973023" name="Imagen 1"/>
+            <wp:docPr id="388460000" name="Imagen 1"/>
             <wp:cNvGraphicFramePr>
               <a:graphicFrameLocks xmlns:a="http://schemas.openxmlformats.org/drawingml/2006/main" noChangeAspect="1"/>
             </wp:cNvGraphicFramePr>
@@ -1926,7 +1358,7 @@
               <a:graphicData uri="http://schemas.openxmlformats.org/drawingml/2006/picture">
                 <pic:pic xmlns:pic="http://schemas.openxmlformats.org/drawingml/2006/picture">
                   <pic:nvPicPr>
-                    <pic:cNvPr id="1375973023" name=""/>
+                    <pic:cNvPr id="388460000" name=""/>
                     <pic:cNvPicPr/>
                   </pic:nvPicPr>
                   <pic:blipFill>
@@ -1938,7 +1370,7 @@
                   <pic:spPr>
                     <a:xfrm>
                       <a:off x="0" y="0"/>
-                      <a:ext cx="5400040" cy="1424940"/>
+                      <a:ext cx="5400040" cy="1528445"/>
                     </a:xfrm>
                     <a:prstGeom prst="rect">
                       <a:avLst/>
@@ -1953,70 +1385,10 @@
     </w:p>
     <w:p>
       <w:r>
-        <w:t xml:space="preserve">En caso que el </w:t>
-      </w:r>
-      <w:r>
-        <w:rPr>
-          <w:b/>
-          <w:bCs/>
-        </w:rPr>
-        <w:t>nombre del usuario</w:t>
-      </w:r>
-      <w:r>
-        <w:t xml:space="preserve"> este vacío</w:t>
-      </w:r>
-    </w:p>
-    <w:p>
-      <w:pPr>
-        <w:rPr>
-          <w:b/>
-          <w:bCs/>
-        </w:rPr>
-      </w:pPr>
-      <w:r>
-        <w:rPr>
-          <w:noProof/>
-        </w:rPr>
-        <w:drawing>
-          <wp:inline distT="0" distB="0" distL="0" distR="0" wp14:anchorId="08E4D30E" wp14:editId="5E732AE8">
-            <wp:extent cx="5400040" cy="1414780"/>
-            <wp:effectExtent l="0" t="0" r="0" b="0"/>
-            <wp:docPr id="1437347670" name="Imagen 1"/>
-            <wp:cNvGraphicFramePr>
-              <a:graphicFrameLocks xmlns:a="http://schemas.openxmlformats.org/drawingml/2006/main" noChangeAspect="1"/>
-            </wp:cNvGraphicFramePr>
-            <a:graphic xmlns:a="http://schemas.openxmlformats.org/drawingml/2006/main">
-              <a:graphicData uri="http://schemas.openxmlformats.org/drawingml/2006/picture">
-                <pic:pic xmlns:pic="http://schemas.openxmlformats.org/drawingml/2006/picture">
-                  <pic:nvPicPr>
-                    <pic:cNvPr id="1437347670" name=""/>
-                    <pic:cNvPicPr/>
-                  </pic:nvPicPr>
-                  <pic:blipFill>
-                    <a:blip r:embed="rId20"/>
-                    <a:stretch>
-                      <a:fillRect/>
-                    </a:stretch>
-                  </pic:blipFill>
-                  <pic:spPr>
-                    <a:xfrm>
-                      <a:off x="0" y="0"/>
-                      <a:ext cx="5400040" cy="1414780"/>
-                    </a:xfrm>
-                    <a:prstGeom prst="rect">
-                      <a:avLst/>
-                    </a:prstGeom>
-                  </pic:spPr>
-                </pic:pic>
-              </a:graphicData>
-            </a:graphic>
-          </wp:inline>
-        </w:drawing>
-      </w:r>
-    </w:p>
-    <w:p>
-      <w:r>
-        <w:t xml:space="preserve">En caso que el </w:t>
+        <w:t>E</w:t>
+      </w:r>
+      <w:r>
+        <w:t xml:space="preserve">l </w:t>
       </w:r>
       <w:r>
         <w:rPr>
@@ -2026,7 +1398,13 @@
         <w:t xml:space="preserve">correo electrónico </w:t>
       </w:r>
       <w:r>
-        <w:t>no tenga un formato correcto</w:t>
+        <w:t xml:space="preserve">debe tener un </w:t>
+      </w:r>
+      <w:r>
+        <w:t>formato correcto</w:t>
+      </w:r>
+      <w:r>
+        <w:t>:</w:t>
       </w:r>
     </w:p>
     <w:p>
@@ -2056,7 +1434,7 @@
                     <pic:cNvPicPr/>
                   </pic:nvPicPr>
                   <pic:blipFill>
-                    <a:blip r:embed="rId21"/>
+                    <a:blip r:embed="rId20"/>
                     <a:stretch>
                       <a:fillRect/>
                     </a:stretch>
@@ -2079,7 +1457,10 @@
     </w:p>
     <w:p>
       <w:r>
-        <w:t xml:space="preserve">En caso que el </w:t>
+        <w:t>E</w:t>
+      </w:r>
+      <w:r>
+        <w:t xml:space="preserve">l </w:t>
       </w:r>
       <w:r>
         <w:rPr>
@@ -2089,7 +1470,25 @@
         <w:t>correo electrónico</w:t>
       </w:r>
       <w:r>
-        <w:t xml:space="preserve"> sea nulo.</w:t>
+        <w:t xml:space="preserve"> </w:t>
+      </w:r>
+      <w:r>
+        <w:t>no puede ser</w:t>
+      </w:r>
+      <w:r>
+        <w:t xml:space="preserve"> nulo</w:t>
+      </w:r>
+      <w:r>
+        <w:t xml:space="preserve"> o</w:t>
+      </w:r>
+      <w:r>
+        <w:t xml:space="preserve"> </w:t>
+      </w:r>
+      <w:r>
+        <w:t>vacío</w:t>
+      </w:r>
+      <w:r>
+        <w:t>:</w:t>
       </w:r>
     </w:p>
     <w:p>
@@ -2104,10 +1503,10 @@
           <w:noProof/>
         </w:rPr>
         <w:drawing>
-          <wp:inline distT="0" distB="0" distL="0" distR="0" wp14:anchorId="2B1DBD96" wp14:editId="475A6E93">
-            <wp:extent cx="5400040" cy="1543050"/>
-            <wp:effectExtent l="0" t="0" r="0" b="0"/>
-            <wp:docPr id="981319390" name="Imagen 1"/>
+          <wp:inline distT="0" distB="0" distL="0" distR="0" wp14:anchorId="481BEBD7" wp14:editId="0C60AF2D">
+            <wp:extent cx="5400040" cy="1598930"/>
+            <wp:effectExtent l="0" t="0" r="0" b="1270"/>
+            <wp:docPr id="604052960" name="Imagen 1"/>
             <wp:cNvGraphicFramePr>
               <a:graphicFrameLocks xmlns:a="http://schemas.openxmlformats.org/drawingml/2006/main" noChangeAspect="1"/>
             </wp:cNvGraphicFramePr>
@@ -2115,7 +1514,93 @@
               <a:graphicData uri="http://schemas.openxmlformats.org/drawingml/2006/picture">
                 <pic:pic xmlns:pic="http://schemas.openxmlformats.org/drawingml/2006/picture">
                   <pic:nvPicPr>
-                    <pic:cNvPr id="981319390" name=""/>
+                    <pic:cNvPr id="604052960" name=""/>
+                    <pic:cNvPicPr/>
+                  </pic:nvPicPr>
+                  <pic:blipFill>
+                    <a:blip r:embed="rId21"/>
+                    <a:stretch>
+                      <a:fillRect/>
+                    </a:stretch>
+                  </pic:blipFill>
+                  <pic:spPr>
+                    <a:xfrm>
+                      <a:off x="0" y="0"/>
+                      <a:ext cx="5400040" cy="1598930"/>
+                    </a:xfrm>
+                    <a:prstGeom prst="rect">
+                      <a:avLst/>
+                    </a:prstGeom>
+                  </pic:spPr>
+                </pic:pic>
+              </a:graphicData>
+            </a:graphic>
+          </wp:inline>
+        </w:drawing>
+      </w:r>
+    </w:p>
+    <w:p/>
+    <w:p/>
+    <w:p>
+      <w:r>
+        <w:t xml:space="preserve">El </w:t>
+      </w:r>
+      <w:r>
+        <w:rPr>
+          <w:b/>
+          <w:bCs/>
+        </w:rPr>
+        <w:t>rol id</w:t>
+      </w:r>
+      <w:r>
+        <w:t xml:space="preserve"> debe ser valido (1(</w:t>
+      </w:r>
+      <w:proofErr w:type="spellStart"/>
+      <w:r>
+        <w:t>Admin</w:t>
+      </w:r>
+      <w:proofErr w:type="spellEnd"/>
+      <w:r>
+        <w:t>), 2(</w:t>
+      </w:r>
+      <w:proofErr w:type="spellStart"/>
+      <w:r>
+        <w:t>Employe</w:t>
+      </w:r>
+      <w:proofErr w:type="spellEnd"/>
+      <w:r>
+        <w:t>) y 3(</w:t>
+      </w:r>
+      <w:proofErr w:type="spellStart"/>
+      <w:r>
+        <w:t>User</w:t>
+      </w:r>
+      <w:proofErr w:type="spellEnd"/>
+      <w:r>
+        <w:t>))</w:t>
+      </w:r>
+      <w:r>
+        <w:t>:</w:t>
+      </w:r>
+    </w:p>
+    <w:p>
+      <w:r>
+        <w:rPr>
+          <w:noProof/>
+        </w:rPr>
+        <w:drawing>
+          <wp:inline distT="0" distB="0" distL="0" distR="0" wp14:anchorId="6BC32236" wp14:editId="463D1175">
+            <wp:extent cx="5400040" cy="1402080"/>
+            <wp:effectExtent l="0" t="0" r="0" b="7620"/>
+            <wp:docPr id="572018499" name="Imagen 1"/>
+            <wp:cNvGraphicFramePr>
+              <a:graphicFrameLocks xmlns:a="http://schemas.openxmlformats.org/drawingml/2006/main" noChangeAspect="1"/>
+            </wp:cNvGraphicFramePr>
+            <a:graphic xmlns:a="http://schemas.openxmlformats.org/drawingml/2006/main">
+              <a:graphicData uri="http://schemas.openxmlformats.org/drawingml/2006/picture">
+                <pic:pic xmlns:pic="http://schemas.openxmlformats.org/drawingml/2006/picture">
+                  <pic:nvPicPr>
+                    <pic:cNvPr id="572018499" name=""/>
                     <pic:cNvPicPr/>
                   </pic:nvPicPr>
                   <pic:blipFill>
@@ -2127,7 +1612,7 @@
                   <pic:spPr>
                     <a:xfrm>
                       <a:off x="0" y="0"/>
-                      <a:ext cx="5400040" cy="1543050"/>
+                      <a:ext cx="5400040" cy="1402080"/>
                     </a:xfrm>
                     <a:prstGeom prst="rect">
                       <a:avLst/>
@@ -2141,80 +1626,45 @@
       </w:r>
     </w:p>
     <w:p>
-      <w:pPr>
-        <w:rPr>
-          <w:b/>
-          <w:bCs/>
-        </w:rPr>
-      </w:pPr>
-    </w:p>
-    <w:p>
-      <w:pPr>
-        <w:rPr>
-          <w:b/>
-          <w:bCs/>
-        </w:rPr>
-      </w:pPr>
-    </w:p>
-    <w:p>
-      <w:pPr>
-        <w:rPr>
-          <w:b/>
-          <w:bCs/>
-        </w:rPr>
-      </w:pPr>
-    </w:p>
-    <w:p>
-      <w:pPr>
-        <w:rPr>
-          <w:b/>
-          <w:bCs/>
-        </w:rPr>
-      </w:pPr>
-    </w:p>
-    <w:p>
-      <w:pPr>
-        <w:rPr>
-          <w:b/>
-          <w:bCs/>
-        </w:rPr>
-      </w:pPr>
-    </w:p>
-    <w:p>
-      <w:r>
+      <w:r>
+        <w:t xml:space="preserve">En </w:t>
+      </w:r>
+      <w:r>
+        <w:rPr>
+          <w:b/>
+          <w:bCs/>
+        </w:rPr>
+        <w:t>rol</w:t>
+      </w:r>
+      <w:r>
+        <w:rPr>
+          <w:b/>
+          <w:bCs/>
+        </w:rPr>
+        <w:t xml:space="preserve"> Id</w:t>
+      </w:r>
+      <w:r>
+        <w:rPr>
+          <w:b/>
+          <w:bCs/>
+        </w:rPr>
+        <w:t xml:space="preserve"> </w:t>
+      </w:r>
+      <w:r>
+        <w:t>debe de enviarse siempre:</w:t>
+      </w:r>
+    </w:p>
+    <w:p>
+      <w:r>
+        <w:rPr>
+          <w:noProof/>
+        </w:rPr>
         <w:lastRenderedPageBreak/>
-        <w:t xml:space="preserve">En caso que el </w:t>
-      </w:r>
-      <w:r>
-        <w:rPr>
-          <w:b/>
-          <w:bCs/>
-        </w:rPr>
-        <w:t>correo electrónico</w:t>
-      </w:r>
-      <w:r>
-        <w:t xml:space="preserve"> </w:t>
-      </w:r>
-      <w:r>
-        <w:t>este vacío.</w:t>
-      </w:r>
-    </w:p>
-    <w:p>
-      <w:pPr>
-        <w:rPr>
-          <w:b/>
-          <w:bCs/>
-        </w:rPr>
-      </w:pPr>
-      <w:r>
-        <w:rPr>
-          <w:noProof/>
-        </w:rPr>
         <w:drawing>
-          <wp:inline distT="0" distB="0" distL="0" distR="0" wp14:anchorId="32F47BFD" wp14:editId="2E66B61C">
-            <wp:extent cx="5400040" cy="1536700"/>
+          <wp:inline distT="0" distB="0" distL="0" distR="0" wp14:anchorId="4EBEC63C" wp14:editId="07C7D11B">
+            <wp:extent cx="5400040" cy="1504950"/>
             <wp:effectExtent l="0" t="0" r="0" b="0"/>
-            <wp:docPr id="962235654" name="Imagen 1"/>
+            <wp:docPr id="1728369863" name="Imagen 1"/>
             <wp:cNvGraphicFramePr>
               <a:graphicFrameLocks xmlns:a="http://schemas.openxmlformats.org/drawingml/2006/main" noChangeAspect="1"/>
             </wp:cNvGraphicFramePr>
@@ -2222,7 +1672,7 @@
               <a:graphicData uri="http://schemas.openxmlformats.org/drawingml/2006/picture">
                 <pic:pic xmlns:pic="http://schemas.openxmlformats.org/drawingml/2006/picture">
                   <pic:nvPicPr>
-                    <pic:cNvPr id="962235654" name=""/>
+                    <pic:cNvPr id="1728369863" name=""/>
                     <pic:cNvPicPr/>
                   </pic:nvPicPr>
                   <pic:blipFill>
@@ -2234,7 +1684,7 @@
                   <pic:spPr>
                     <a:xfrm>
                       <a:off x="0" y="0"/>
-                      <a:ext cx="5400040" cy="1536700"/>
+                      <a:ext cx="5400040" cy="1504950"/>
                     </a:xfrm>
                     <a:prstGeom prst="rect">
                       <a:avLst/>
@@ -2249,49 +1699,47 @@
     </w:p>
     <w:p>
       <w:r>
-        <w:t xml:space="preserve">En caso que el </w:t>
-      </w:r>
-      <w:proofErr w:type="spellStart"/>
-      <w:r>
-        <w:rPr>
-          <w:b/>
-          <w:bCs/>
-        </w:rPr>
-        <w:t>clientId</w:t>
-      </w:r>
-      <w:proofErr w:type="spellEnd"/>
-      <w:r>
-        <w:t xml:space="preserve"> y </w:t>
-      </w:r>
-      <w:proofErr w:type="spellStart"/>
-      <w:r>
-        <w:rPr>
-          <w:b/>
-          <w:bCs/>
-        </w:rPr>
-        <w:t>clientSecret</w:t>
-      </w:r>
-      <w:proofErr w:type="spellEnd"/>
-      <w:r>
-        <w:t xml:space="preserve"> sean nulos o vacíos.</w:t>
-      </w:r>
-    </w:p>
-    <w:p>
-      <w:pPr>
-        <w:rPr>
-          <w:b/>
-          <w:bCs/>
-        </w:rPr>
-      </w:pPr>
+        <w:t>La</w:t>
+      </w:r>
+      <w:r>
+        <w:t xml:space="preserve"> </w:t>
+      </w:r>
+      <w:r>
+        <w:rPr>
+          <w:b/>
+          <w:bCs/>
+        </w:rPr>
+        <w:t>contraseña</w:t>
+      </w:r>
+      <w:r>
+        <w:t xml:space="preserve"> </w:t>
+      </w:r>
+      <w:r>
+        <w:t>no debe de ser</w:t>
+      </w:r>
+      <w:r>
+        <w:t xml:space="preserve"> </w:t>
+      </w:r>
+      <w:r>
+        <w:t>vacía</w:t>
+      </w:r>
+      <w:r>
+        <w:t xml:space="preserve"> o nula</w:t>
+      </w:r>
+      <w:r>
+        <w:t>:</w:t>
+      </w:r>
+    </w:p>
+    <w:p>
       <w:r>
         <w:rPr>
           <w:noProof/>
         </w:rPr>
         <w:drawing>
-          <wp:inline distT="0" distB="0" distL="0" distR="0" wp14:anchorId="204F74E2" wp14:editId="0C629031">
-            <wp:extent cx="5400040" cy="1253490"/>
-            <wp:effectExtent l="0" t="0" r="0" b="0"/>
-            <wp:docPr id="2117509857" name="Imagen 1"/>
+          <wp:inline distT="0" distB="0" distL="0" distR="0" wp14:anchorId="6C1CCFB2" wp14:editId="3EA358EF">
+            <wp:extent cx="5400040" cy="1438910"/>
+            <wp:effectExtent l="0" t="0" r="0" b="8890"/>
+            <wp:docPr id="1720573438" name="Imagen 1"/>
             <wp:cNvGraphicFramePr>
               <a:graphicFrameLocks xmlns:a="http://schemas.openxmlformats.org/drawingml/2006/main" noChangeAspect="1"/>
             </wp:cNvGraphicFramePr>
@@ -2299,7 +1747,7 @@
               <a:graphicData uri="http://schemas.openxmlformats.org/drawingml/2006/picture">
                 <pic:pic xmlns:pic="http://schemas.openxmlformats.org/drawingml/2006/picture">
                   <pic:nvPicPr>
-                    <pic:cNvPr id="2117509857" name=""/>
+                    <pic:cNvPr id="1720573438" name=""/>
                     <pic:cNvPicPr/>
                   </pic:nvPicPr>
                   <pic:blipFill>
@@ -2311,7 +1759,76 @@
                   <pic:spPr>
                     <a:xfrm>
                       <a:off x="0" y="0"/>
-                      <a:ext cx="5400040" cy="1253490"/>
+                      <a:ext cx="5400040" cy="1438910"/>
+                    </a:xfrm>
+                    <a:prstGeom prst="rect">
+                      <a:avLst/>
+                    </a:prstGeom>
+                  </pic:spPr>
+                </pic:pic>
+              </a:graphicData>
+            </a:graphic>
+          </wp:inline>
+        </w:drawing>
+      </w:r>
+    </w:p>
+    <w:p>
+      <w:r>
+        <w:t xml:space="preserve">El </w:t>
+      </w:r>
+      <w:proofErr w:type="spellStart"/>
+      <w:r>
+        <w:rPr>
+          <w:b/>
+          <w:bCs/>
+        </w:rPr>
+        <w:t>clientId</w:t>
+      </w:r>
+      <w:proofErr w:type="spellEnd"/>
+      <w:r>
+        <w:t xml:space="preserve"> y </w:t>
+      </w:r>
+      <w:proofErr w:type="spellStart"/>
+      <w:r>
+        <w:rPr>
+          <w:b/>
+          <w:bCs/>
+        </w:rPr>
+        <w:t>clientSecret</w:t>
+      </w:r>
+      <w:proofErr w:type="spellEnd"/>
+      <w:r>
+        <w:t xml:space="preserve"> no pueden ser iguales a los de otros usuarios.</w:t>
+      </w:r>
+      <w:r>
+        <w:rPr>
+          <w:noProof/>
+        </w:rPr>
+        <w:drawing>
+          <wp:inline distT="0" distB="0" distL="0" distR="0" wp14:anchorId="5716A6DF" wp14:editId="44D3DC6A">
+            <wp:extent cx="5400040" cy="1541780"/>
+            <wp:effectExtent l="0" t="0" r="0" b="1270"/>
+            <wp:docPr id="925660537" name="Imagen 1"/>
+            <wp:cNvGraphicFramePr>
+              <a:graphicFrameLocks xmlns:a="http://schemas.openxmlformats.org/drawingml/2006/main" noChangeAspect="1"/>
+            </wp:cNvGraphicFramePr>
+            <a:graphic xmlns:a="http://schemas.openxmlformats.org/drawingml/2006/main">
+              <a:graphicData uri="http://schemas.openxmlformats.org/drawingml/2006/picture">
+                <pic:pic xmlns:pic="http://schemas.openxmlformats.org/drawingml/2006/picture">
+                  <pic:nvPicPr>
+                    <pic:cNvPr id="391648978" name=""/>
+                    <pic:cNvPicPr/>
+                  </pic:nvPicPr>
+                  <pic:blipFill>
+                    <a:blip r:embed="rId25"/>
+                    <a:stretch>
+                      <a:fillRect/>
+                    </a:stretch>
+                  </pic:blipFill>
+                  <pic:spPr>
+                    <a:xfrm>
+                      <a:off x="0" y="0"/>
+                      <a:ext cx="5400040" cy="1541780"/>
                     </a:xfrm>
                     <a:prstGeom prst="rect">
                       <a:avLst/>
@@ -2435,7 +1952,7 @@
                     <pic:cNvPicPr/>
                   </pic:nvPicPr>
                   <pic:blipFill>
-                    <a:blip r:embed="rId25"/>
+                    <a:blip r:embed="rId26"/>
                     <a:stretch>
                       <a:fillRect/>
                     </a:stretch>
@@ -2467,10 +1984,10 @@
           <w:noProof/>
         </w:rPr>
         <w:drawing>
-          <wp:inline distT="0" distB="0" distL="0" distR="0" wp14:anchorId="2D0AC05C" wp14:editId="2844E001">
-            <wp:extent cx="5400040" cy="2657475"/>
-            <wp:effectExtent l="0" t="0" r="0" b="0"/>
-            <wp:docPr id="116016729" name="Imagen 1"/>
+          <wp:inline distT="0" distB="0" distL="0" distR="0" wp14:anchorId="5BCE89C5" wp14:editId="2AA6AD77">
+            <wp:extent cx="5400040" cy="1710055"/>
+            <wp:effectExtent l="0" t="0" r="0" b="4445"/>
+            <wp:docPr id="345449062" name="Imagen 1"/>
             <wp:cNvGraphicFramePr>
               <a:graphicFrameLocks xmlns:a="http://schemas.openxmlformats.org/drawingml/2006/main" noChangeAspect="1"/>
             </wp:cNvGraphicFramePr>
@@ -2478,71 +1995,7 @@
               <a:graphicData uri="http://schemas.openxmlformats.org/drawingml/2006/picture">
                 <pic:pic xmlns:pic="http://schemas.openxmlformats.org/drawingml/2006/picture">
                   <pic:nvPicPr>
-                    <pic:cNvPr id="116016729" name=""/>
-                    <pic:cNvPicPr/>
-                  </pic:nvPicPr>
-                  <pic:blipFill>
-                    <a:blip r:embed="rId26"/>
-                    <a:stretch>
-                      <a:fillRect/>
-                    </a:stretch>
-                  </pic:blipFill>
-                  <pic:spPr>
-                    <a:xfrm>
-                      <a:off x="0" y="0"/>
-                      <a:ext cx="5400040" cy="2657475"/>
-                    </a:xfrm>
-                    <a:prstGeom prst="rect">
-                      <a:avLst/>
-                    </a:prstGeom>
-                  </pic:spPr>
-                </pic:pic>
-              </a:graphicData>
-            </a:graphic>
-          </wp:inline>
-        </w:drawing>
-      </w:r>
-    </w:p>
-    <w:p>
-      <w:pPr>
-        <w:pStyle w:val="Ttulo3"/>
-      </w:pPr>
-      <w:r>
-        <w:t>Respuesta exitosa:</w:t>
-      </w:r>
-    </w:p>
-    <w:p>
-      <w:pPr>
-        <w:pStyle w:val="Ttulo4"/>
-      </w:pPr>
-      <w:r>
-        <w:t>Estado 200</w:t>
-      </w:r>
-    </w:p>
-    <w:p>
-      <w:r>
-        <w:t>En caso de ser exitoso obtenemos una respuesta con los datos el usuario recién actualizado (Excluyendo la contraseña).</w:t>
-      </w:r>
-    </w:p>
-    <w:p>
-      <w:r>
-        <w:rPr>
-          <w:noProof/>
-        </w:rPr>
-        <w:lastRenderedPageBreak/>
-        <w:drawing>
-          <wp:inline distT="0" distB="0" distL="0" distR="0" wp14:anchorId="67EC2AC7" wp14:editId="72D316B3">
-            <wp:extent cx="5400040" cy="2357755"/>
-            <wp:effectExtent l="0" t="0" r="0" b="0"/>
-            <wp:docPr id="1742834464" name="Imagen 1"/>
-            <wp:cNvGraphicFramePr>
-              <a:graphicFrameLocks xmlns:a="http://schemas.openxmlformats.org/drawingml/2006/main" noChangeAspect="1"/>
-            </wp:cNvGraphicFramePr>
-            <a:graphic xmlns:a="http://schemas.openxmlformats.org/drawingml/2006/main">
-              <a:graphicData uri="http://schemas.openxmlformats.org/drawingml/2006/picture">
-                <pic:pic xmlns:pic="http://schemas.openxmlformats.org/drawingml/2006/picture">
-                  <pic:nvPicPr>
-                    <pic:cNvPr id="1742834464" name=""/>
+                    <pic:cNvPr id="345449062" name=""/>
                     <pic:cNvPicPr/>
                   </pic:nvPicPr>
                   <pic:blipFill>
@@ -2554,7 +2007,7 @@
                   <pic:spPr>
                     <a:xfrm>
                       <a:off x="0" y="0"/>
-                      <a:ext cx="5400040" cy="2357755"/>
+                      <a:ext cx="5400040" cy="1710055"/>
                     </a:xfrm>
                     <a:prstGeom prst="rect">
                       <a:avLst/>
@@ -2569,6 +2022,70 @@
     </w:p>
     <w:p>
       <w:pPr>
+        <w:pStyle w:val="Ttulo3"/>
+      </w:pPr>
+      <w:r>
+        <w:lastRenderedPageBreak/>
+        <w:t>Respuesta exitosa:</w:t>
+      </w:r>
+    </w:p>
+    <w:p>
+      <w:pPr>
+        <w:pStyle w:val="Ttulo4"/>
+      </w:pPr>
+      <w:r>
+        <w:t>Estado 200</w:t>
+      </w:r>
+    </w:p>
+    <w:p>
+      <w:r>
+        <w:t>En caso de ser exitoso obtenemos una respuesta con los datos el usuario recién actualizado (Excluyendo la contraseña).</w:t>
+      </w:r>
+    </w:p>
+    <w:p>
+      <w:r>
+        <w:rPr>
+          <w:noProof/>
+        </w:rPr>
+        <w:drawing>
+          <wp:inline distT="0" distB="0" distL="0" distR="0" wp14:anchorId="7F99373A" wp14:editId="25824F3B">
+            <wp:extent cx="5400040" cy="2620645"/>
+            <wp:effectExtent l="0" t="0" r="0" b="8255"/>
+            <wp:docPr id="1020582795" name="Imagen 1"/>
+            <wp:cNvGraphicFramePr>
+              <a:graphicFrameLocks xmlns:a="http://schemas.openxmlformats.org/drawingml/2006/main" noChangeAspect="1"/>
+            </wp:cNvGraphicFramePr>
+            <a:graphic xmlns:a="http://schemas.openxmlformats.org/drawingml/2006/main">
+              <a:graphicData uri="http://schemas.openxmlformats.org/drawingml/2006/picture">
+                <pic:pic xmlns:pic="http://schemas.openxmlformats.org/drawingml/2006/picture">
+                  <pic:nvPicPr>
+                    <pic:cNvPr id="1020582795" name=""/>
+                    <pic:cNvPicPr/>
+                  </pic:nvPicPr>
+                  <pic:blipFill>
+                    <a:blip r:embed="rId28"/>
+                    <a:stretch>
+                      <a:fillRect/>
+                    </a:stretch>
+                  </pic:blipFill>
+                  <pic:spPr>
+                    <a:xfrm>
+                      <a:off x="0" y="0"/>
+                      <a:ext cx="5400040" cy="2620645"/>
+                    </a:xfrm>
+                    <a:prstGeom prst="rect">
+                      <a:avLst/>
+                    </a:prstGeom>
+                  </pic:spPr>
+                </pic:pic>
+              </a:graphicData>
+            </a:graphic>
+          </wp:inline>
+        </w:drawing>
+      </w:r>
+    </w:p>
+    <w:p>
+      <w:pPr>
         <w:rPr>
           <w:b/>
           <w:bCs/>
@@ -2593,18 +2110,15 @@
         <w:pStyle w:val="Ttulo4"/>
       </w:pPr>
       <w:r>
-        <w:t>Estado 400</w:t>
-      </w:r>
-    </w:p>
-    <w:p>
-      <w:r>
-        <w:t>En caso que el usuario no exist</w:t>
-      </w:r>
-      <w:r>
-        <w:t>e</w:t>
-      </w:r>
-      <w:r>
-        <w:t>.</w:t>
+        <w:t>Estado 40</w:t>
+      </w:r>
+      <w:r>
+        <w:t>4</w:t>
+      </w:r>
+    </w:p>
+    <w:p>
+      <w:r>
+        <w:t>El id del usuario debe corresponder a un usuario existente:</w:t>
       </w:r>
     </w:p>
     <w:p>
@@ -2628,7 +2142,7 @@
                     <pic:cNvPicPr/>
                   </pic:nvPicPr>
                   <pic:blipFill>
-                    <a:blip r:embed="rId28"/>
+                    <a:blip r:embed="rId29"/>
                     <a:stretch>
                       <a:fillRect/>
                     </a:stretch>
@@ -2650,8 +2164,19 @@
       </w:r>
     </w:p>
     <w:p>
-      <w:r>
-        <w:t xml:space="preserve">En caso que el </w:t>
+      <w:pPr>
+        <w:pStyle w:val="Ttulo4"/>
+      </w:pPr>
+      <w:r>
+        <w:t>Estado 40</w:t>
+      </w:r>
+      <w:r>
+        <w:t>0</w:t>
+      </w:r>
+    </w:p>
+    <w:p>
+      <w:r>
+        <w:t xml:space="preserve">El </w:t>
       </w:r>
       <w:r>
         <w:rPr>
@@ -2661,7 +2186,7 @@
         <w:t>correo electrónico</w:t>
       </w:r>
       <w:r>
-        <w:t xml:space="preserve"> ya este registrado.</w:t>
+        <w:t xml:space="preserve"> no puede estar registrado con otro usuario:</w:t>
       </w:r>
     </w:p>
     <w:p>
@@ -2691,7 +2216,7 @@
                     <pic:cNvPicPr/>
                   </pic:nvPicPr>
                   <pic:blipFill>
-                    <a:blip r:embed="rId15"/>
+                    <a:blip r:embed="rId30"/>
                     <a:stretch>
                       <a:fillRect/>
                     </a:stretch>
@@ -2714,17 +2239,20 @@
     </w:p>
     <w:p>
       <w:r>
-        <w:t xml:space="preserve">En caso que el </w:t>
-      </w:r>
-      <w:r>
-        <w:rPr>
-          <w:b/>
-          <w:bCs/>
-        </w:rPr>
-        <w:t>nombre de usuario</w:t>
-      </w:r>
-      <w:r>
-        <w:t xml:space="preserve"> ya este registrado.</w:t>
+        <w:t xml:space="preserve">El </w:t>
+      </w:r>
+      <w:r>
+        <w:rPr>
+          <w:b/>
+          <w:bCs/>
+        </w:rPr>
+        <w:t>correo electrónico</w:t>
+      </w:r>
+      <w:r>
+        <w:t xml:space="preserve"> debe tener un formato correcto</w:t>
+      </w:r>
+      <w:r>
+        <w:t>:</w:t>
       </w:r>
     </w:p>
     <w:p>
@@ -2738,11 +2266,12 @@
         <w:rPr>
           <w:noProof/>
         </w:rPr>
+        <w:lastRenderedPageBreak/>
         <w:drawing>
-          <wp:inline distT="0" distB="0" distL="0" distR="0" wp14:anchorId="171FD394" wp14:editId="3B0493DB">
-            <wp:extent cx="5400040" cy="1423035"/>
-            <wp:effectExtent l="0" t="0" r="0" b="0"/>
-            <wp:docPr id="218306927" name="Imagen 1"/>
+          <wp:inline distT="0" distB="0" distL="0" distR="0" wp14:anchorId="4CC358C4" wp14:editId="148F7FCD">
+            <wp:extent cx="5400040" cy="1580515"/>
+            <wp:effectExtent l="0" t="0" r="0" b="635"/>
+            <wp:docPr id="1541503279" name="Imagen 1"/>
             <wp:cNvGraphicFramePr>
               <a:graphicFrameLocks xmlns:a="http://schemas.openxmlformats.org/drawingml/2006/main" noChangeAspect="1"/>
             </wp:cNvGraphicFramePr>
@@ -2750,11 +2279,11 @@
               <a:graphicData uri="http://schemas.openxmlformats.org/drawingml/2006/picture">
                 <pic:pic xmlns:pic="http://schemas.openxmlformats.org/drawingml/2006/picture">
                   <pic:nvPicPr>
-                    <pic:cNvPr id="1593878669" name=""/>
+                    <pic:cNvPr id="30675299" name=""/>
                     <pic:cNvPicPr/>
                   </pic:nvPicPr>
                   <pic:blipFill>
-                    <a:blip r:embed="rId16"/>
+                    <a:blip r:embed="rId20"/>
                     <a:stretch>
                       <a:fillRect/>
                     </a:stretch>
@@ -2762,7 +2291,7 @@
                   <pic:spPr>
                     <a:xfrm>
                       <a:off x="0" y="0"/>
-                      <a:ext cx="5400040" cy="1423035"/>
+                      <a:ext cx="5400040" cy="1580515"/>
                     </a:xfrm>
                     <a:prstGeom prst="rect">
                       <a:avLst/>
@@ -2777,8 +2306,76 @@
     </w:p>
     <w:p>
       <w:r>
-        <w:lastRenderedPageBreak/>
-        <w:t xml:space="preserve">En caso que el </w:t>
+        <w:t xml:space="preserve">El </w:t>
+      </w:r>
+      <w:r>
+        <w:rPr>
+          <w:b/>
+          <w:bCs/>
+        </w:rPr>
+        <w:t xml:space="preserve">correo electrónico </w:t>
+      </w:r>
+      <w:r>
+        <w:t>no debe de ser nulo o vacío</w:t>
+      </w:r>
+      <w:r>
+        <w:t>:</w:t>
+      </w:r>
+    </w:p>
+    <w:p>
+      <w:pPr>
+        <w:rPr>
+          <w:b/>
+          <w:bCs/>
+        </w:rPr>
+      </w:pPr>
+      <w:r>
+        <w:rPr>
+          <w:noProof/>
+        </w:rPr>
+        <w:drawing>
+          <wp:inline distT="0" distB="0" distL="0" distR="0" wp14:anchorId="26659D81" wp14:editId="4D6D8A56">
+            <wp:extent cx="5400040" cy="1254760"/>
+            <wp:effectExtent l="0" t="0" r="0" b="2540"/>
+            <wp:docPr id="273274781" name="Imagen 1"/>
+            <wp:cNvGraphicFramePr>
+              <a:graphicFrameLocks xmlns:a="http://schemas.openxmlformats.org/drawingml/2006/main" noChangeAspect="1"/>
+            </wp:cNvGraphicFramePr>
+            <a:graphic xmlns:a="http://schemas.openxmlformats.org/drawingml/2006/main">
+              <a:graphicData uri="http://schemas.openxmlformats.org/drawingml/2006/picture">
+                <pic:pic xmlns:pic="http://schemas.openxmlformats.org/drawingml/2006/picture">
+                  <pic:nvPicPr>
+                    <pic:cNvPr id="273274781" name=""/>
+                    <pic:cNvPicPr/>
+                  </pic:nvPicPr>
+                  <pic:blipFill>
+                    <a:blip r:embed="rId31"/>
+                    <a:stretch>
+                      <a:fillRect/>
+                    </a:stretch>
+                  </pic:blipFill>
+                  <pic:spPr>
+                    <a:xfrm>
+                      <a:off x="0" y="0"/>
+                      <a:ext cx="5400040" cy="1254760"/>
+                    </a:xfrm>
+                    <a:prstGeom prst="rect">
+                      <a:avLst/>
+                    </a:prstGeom>
+                  </pic:spPr>
+                </pic:pic>
+              </a:graphicData>
+            </a:graphic>
+          </wp:inline>
+        </w:drawing>
+      </w:r>
+    </w:p>
+    <w:p>
+      <w:r>
+        <w:t>El</w:t>
+      </w:r>
+      <w:r>
+        <w:t xml:space="preserve"> </w:t>
       </w:r>
       <w:proofErr w:type="spellStart"/>
       <w:r>
@@ -2802,7 +2399,13 @@
       </w:r>
       <w:proofErr w:type="spellEnd"/>
       <w:r>
-        <w:t xml:space="preserve"> ya estén registrados.</w:t>
+        <w:t xml:space="preserve"> </w:t>
+      </w:r>
+      <w:r>
+        <w:t>no pueden ser los mismos de otro usuario</w:t>
+      </w:r>
+      <w:r>
+        <w:t>:</w:t>
       </w:r>
     </w:p>
     <w:p>
@@ -2832,7 +2435,7 @@
                     <pic:cNvPicPr/>
                   </pic:nvPicPr>
                   <pic:blipFill>
-                    <a:blip r:embed="rId17"/>
+                    <a:blip r:embed="rId25"/>
                     <a:stretch>
                       <a:fillRect/>
                     </a:stretch>
@@ -2855,13 +2458,7 @@
     </w:p>
     <w:p>
       <w:r>
-        <w:t xml:space="preserve">En caso de que el cuerpo del mensaje </w:t>
-      </w:r>
-      <w:r>
-        <w:t xml:space="preserve">no </w:t>
-      </w:r>
-      <w:r>
-        <w:t xml:space="preserve">contenga un valor </w:t>
+        <w:t xml:space="preserve">El </w:t>
       </w:r>
       <w:r>
         <w:rPr>
@@ -2869,6 +2466,9 @@
           <w:bCs/>
         </w:rPr>
         <w:t>id</w:t>
+      </w:r>
+      <w:r>
+        <w:t xml:space="preserve"> del usuario es obligatorio en el cuerpo de la petición:</w:t>
       </w:r>
     </w:p>
     <w:p>
@@ -2920,329 +2520,12 @@
       </w:r>
     </w:p>
     <w:p>
-      <w:r>
-        <w:t xml:space="preserve">En caso que no se envié el </w:t>
-      </w:r>
-      <w:r>
-        <w:rPr>
-          <w:b/>
-          <w:bCs/>
-        </w:rPr>
-        <w:t>nombre de usuario</w:t>
-      </w:r>
-      <w:r>
-        <w:t xml:space="preserve"> o su valor sea nulo</w:t>
-      </w:r>
-    </w:p>
-    <w:p>
-      <w:pPr>
-        <w:rPr>
-          <w:b/>
-          <w:bCs/>
-        </w:rPr>
-      </w:pPr>
-      <w:r>
-        <w:rPr>
-          <w:noProof/>
-        </w:rPr>
-        <w:drawing>
-          <wp:inline distT="0" distB="0" distL="0" distR="0" wp14:anchorId="02AA20E8" wp14:editId="53BD0E3D">
-            <wp:extent cx="5400040" cy="1424940"/>
-            <wp:effectExtent l="0" t="0" r="0" b="0"/>
-            <wp:docPr id="651001682" name="Imagen 1"/>
-            <wp:cNvGraphicFramePr>
-              <a:graphicFrameLocks xmlns:a="http://schemas.openxmlformats.org/drawingml/2006/main" noChangeAspect="1"/>
-            </wp:cNvGraphicFramePr>
-            <a:graphic xmlns:a="http://schemas.openxmlformats.org/drawingml/2006/main">
-              <a:graphicData uri="http://schemas.openxmlformats.org/drawingml/2006/picture">
-                <pic:pic xmlns:pic="http://schemas.openxmlformats.org/drawingml/2006/picture">
-                  <pic:nvPicPr>
-                    <pic:cNvPr id="1375973023" name=""/>
-                    <pic:cNvPicPr/>
-                  </pic:nvPicPr>
-                  <pic:blipFill>
-                    <a:blip r:embed="rId19"/>
-                    <a:stretch>
-                      <a:fillRect/>
-                    </a:stretch>
-                  </pic:blipFill>
-                  <pic:spPr>
-                    <a:xfrm>
-                      <a:off x="0" y="0"/>
-                      <a:ext cx="5400040" cy="1424940"/>
-                    </a:xfrm>
-                    <a:prstGeom prst="rect">
-                      <a:avLst/>
-                    </a:prstGeom>
-                  </pic:spPr>
-                </pic:pic>
-              </a:graphicData>
-            </a:graphic>
-          </wp:inline>
-        </w:drawing>
-      </w:r>
-    </w:p>
-    <w:p>
-      <w:r>
-        <w:t xml:space="preserve">En caso que el </w:t>
-      </w:r>
-      <w:r>
-        <w:rPr>
-          <w:b/>
-          <w:bCs/>
-        </w:rPr>
-        <w:t>nombre del usuario</w:t>
-      </w:r>
-      <w:r>
-        <w:t xml:space="preserve"> este vacío</w:t>
-      </w:r>
-    </w:p>
-    <w:p>
-      <w:pPr>
-        <w:rPr>
-          <w:b/>
-          <w:bCs/>
-        </w:rPr>
-      </w:pPr>
-      <w:r>
-        <w:rPr>
-          <w:noProof/>
-        </w:rPr>
-        <w:drawing>
-          <wp:inline distT="0" distB="0" distL="0" distR="0" wp14:anchorId="16D82F94" wp14:editId="7EA5FD14">
-            <wp:extent cx="5400040" cy="1414780"/>
-            <wp:effectExtent l="0" t="0" r="0" b="0"/>
-            <wp:docPr id="1514311493" name="Imagen 1"/>
-            <wp:cNvGraphicFramePr>
-              <a:graphicFrameLocks xmlns:a="http://schemas.openxmlformats.org/drawingml/2006/main" noChangeAspect="1"/>
-            </wp:cNvGraphicFramePr>
-            <a:graphic xmlns:a="http://schemas.openxmlformats.org/drawingml/2006/main">
-              <a:graphicData uri="http://schemas.openxmlformats.org/drawingml/2006/picture">
-                <pic:pic xmlns:pic="http://schemas.openxmlformats.org/drawingml/2006/picture">
-                  <pic:nvPicPr>
-                    <pic:cNvPr id="1437347670" name=""/>
-                    <pic:cNvPicPr/>
-                  </pic:nvPicPr>
-                  <pic:blipFill>
-                    <a:blip r:embed="rId20"/>
-                    <a:stretch>
-                      <a:fillRect/>
-                    </a:stretch>
-                  </pic:blipFill>
-                  <pic:spPr>
-                    <a:xfrm>
-                      <a:off x="0" y="0"/>
-                      <a:ext cx="5400040" cy="1414780"/>
-                    </a:xfrm>
-                    <a:prstGeom prst="rect">
-                      <a:avLst/>
-                    </a:prstGeom>
-                  </pic:spPr>
-                </pic:pic>
-              </a:graphicData>
-            </a:graphic>
-          </wp:inline>
-        </w:drawing>
-      </w:r>
-    </w:p>
-    <w:p/>
-    <w:p/>
-    <w:p/>
-    <w:p/>
-    <w:p/>
-    <w:p>
-      <w:r>
-        <w:lastRenderedPageBreak/>
-        <w:t xml:space="preserve">En caso que el </w:t>
-      </w:r>
-      <w:r>
-        <w:rPr>
-          <w:b/>
-          <w:bCs/>
-        </w:rPr>
-        <w:t xml:space="preserve">correo electrónico </w:t>
-      </w:r>
-      <w:r>
-        <w:t>no tenga un formato correcto</w:t>
-      </w:r>
-    </w:p>
-    <w:p>
-      <w:pPr>
-        <w:rPr>
-          <w:b/>
-          <w:bCs/>
-        </w:rPr>
-      </w:pPr>
-      <w:r>
-        <w:rPr>
-          <w:noProof/>
-        </w:rPr>
-        <w:drawing>
-          <wp:inline distT="0" distB="0" distL="0" distR="0" wp14:anchorId="40EAF0EF" wp14:editId="1029E6A8">
-            <wp:extent cx="5400040" cy="1580515"/>
-            <wp:effectExtent l="0" t="0" r="0" b="0"/>
-            <wp:docPr id="1541503279" name="Imagen 1"/>
-            <wp:cNvGraphicFramePr>
-              <a:graphicFrameLocks xmlns:a="http://schemas.openxmlformats.org/drawingml/2006/main" noChangeAspect="1"/>
-            </wp:cNvGraphicFramePr>
-            <a:graphic xmlns:a="http://schemas.openxmlformats.org/drawingml/2006/main">
-              <a:graphicData uri="http://schemas.openxmlformats.org/drawingml/2006/picture">
-                <pic:pic xmlns:pic="http://schemas.openxmlformats.org/drawingml/2006/picture">
-                  <pic:nvPicPr>
-                    <pic:cNvPr id="30675299" name=""/>
-                    <pic:cNvPicPr/>
-                  </pic:nvPicPr>
-                  <pic:blipFill>
-                    <a:blip r:embed="rId21"/>
-                    <a:stretch>
-                      <a:fillRect/>
-                    </a:stretch>
-                  </pic:blipFill>
-                  <pic:spPr>
-                    <a:xfrm>
-                      <a:off x="0" y="0"/>
-                      <a:ext cx="5400040" cy="1580515"/>
-                    </a:xfrm>
-                    <a:prstGeom prst="rect">
-                      <a:avLst/>
-                    </a:prstGeom>
-                  </pic:spPr>
-                </pic:pic>
-              </a:graphicData>
-            </a:graphic>
-          </wp:inline>
-        </w:drawing>
-      </w:r>
-    </w:p>
-    <w:p>
-      <w:r>
-        <w:t xml:space="preserve">En caso que el </w:t>
-      </w:r>
-      <w:r>
-        <w:rPr>
-          <w:b/>
-          <w:bCs/>
-        </w:rPr>
-        <w:t>correo electrónico</w:t>
-      </w:r>
-      <w:r>
-        <w:t xml:space="preserve"> sea nulo.</w:t>
-      </w:r>
-    </w:p>
-    <w:p>
-      <w:pPr>
-        <w:rPr>
-          <w:b/>
-          <w:bCs/>
-        </w:rPr>
-      </w:pPr>
-      <w:r>
-        <w:rPr>
-          <w:noProof/>
-        </w:rPr>
-        <w:drawing>
-          <wp:inline distT="0" distB="0" distL="0" distR="0" wp14:anchorId="328268BD" wp14:editId="4FF8ECDB">
-            <wp:extent cx="5400040" cy="1543050"/>
-            <wp:effectExtent l="0" t="0" r="0" b="0"/>
-            <wp:docPr id="1107524256" name="Imagen 1"/>
-            <wp:cNvGraphicFramePr>
-              <a:graphicFrameLocks xmlns:a="http://schemas.openxmlformats.org/drawingml/2006/main" noChangeAspect="1"/>
-            </wp:cNvGraphicFramePr>
-            <a:graphic xmlns:a="http://schemas.openxmlformats.org/drawingml/2006/main">
-              <a:graphicData uri="http://schemas.openxmlformats.org/drawingml/2006/picture">
-                <pic:pic xmlns:pic="http://schemas.openxmlformats.org/drawingml/2006/picture">
-                  <pic:nvPicPr>
-                    <pic:cNvPr id="981319390" name=""/>
-                    <pic:cNvPicPr/>
-                  </pic:nvPicPr>
-                  <pic:blipFill>
-                    <a:blip r:embed="rId22"/>
-                    <a:stretch>
-                      <a:fillRect/>
-                    </a:stretch>
-                  </pic:blipFill>
-                  <pic:spPr>
-                    <a:xfrm>
-                      <a:off x="0" y="0"/>
-                      <a:ext cx="5400040" cy="1543050"/>
-                    </a:xfrm>
-                    <a:prstGeom prst="rect">
-                      <a:avLst/>
-                    </a:prstGeom>
-                  </pic:spPr>
-                </pic:pic>
-              </a:graphicData>
-            </a:graphic>
-          </wp:inline>
-        </w:drawing>
-      </w:r>
-    </w:p>
-    <w:p>
-      <w:r>
-        <w:t xml:space="preserve">En caso que el </w:t>
-      </w:r>
-      <w:r>
-        <w:rPr>
-          <w:b/>
-          <w:bCs/>
-        </w:rPr>
-        <w:t>correo electrónico</w:t>
-      </w:r>
-      <w:r>
-        <w:t xml:space="preserve"> este vacío.</w:t>
-      </w:r>
-    </w:p>
-    <w:p>
-      <w:pPr>
-        <w:rPr>
-          <w:b/>
-          <w:bCs/>
-        </w:rPr>
-      </w:pPr>
-      <w:r>
-        <w:rPr>
-          <w:noProof/>
-        </w:rPr>
-        <w:drawing>
-          <wp:inline distT="0" distB="0" distL="0" distR="0" wp14:anchorId="1BA3715E" wp14:editId="6840D486">
-            <wp:extent cx="5400040" cy="1536700"/>
-            <wp:effectExtent l="0" t="0" r="0" b="0"/>
-            <wp:docPr id="1488254826" name="Imagen 1"/>
-            <wp:cNvGraphicFramePr>
-              <a:graphicFrameLocks xmlns:a="http://schemas.openxmlformats.org/drawingml/2006/main" noChangeAspect="1"/>
-            </wp:cNvGraphicFramePr>
-            <a:graphic xmlns:a="http://schemas.openxmlformats.org/drawingml/2006/main">
-              <a:graphicData uri="http://schemas.openxmlformats.org/drawingml/2006/picture">
-                <pic:pic xmlns:pic="http://schemas.openxmlformats.org/drawingml/2006/picture">
-                  <pic:nvPicPr>
-                    <pic:cNvPr id="962235654" name=""/>
-                    <pic:cNvPicPr/>
-                  </pic:nvPicPr>
-                  <pic:blipFill>
-                    <a:blip r:embed="rId23"/>
-                    <a:stretch>
-                      <a:fillRect/>
-                    </a:stretch>
-                  </pic:blipFill>
-                  <pic:spPr>
-                    <a:xfrm>
-                      <a:off x="0" y="0"/>
-                      <a:ext cx="5400040" cy="1536700"/>
-                    </a:xfrm>
-                    <a:prstGeom prst="rect">
-                      <a:avLst/>
-                    </a:prstGeom>
-                  </pic:spPr>
-                </pic:pic>
-              </a:graphicData>
-            </a:graphic>
-          </wp:inline>
-        </w:drawing>
-      </w:r>
-    </w:p>
-    <w:p>
-      <w:r>
-        <w:t xml:space="preserve">En caso que el </w:t>
+      <w:proofErr w:type="gramStart"/>
+      <w:r>
+        <w:t xml:space="preserve">El </w:t>
+      </w:r>
+      <w:r>
+        <w:t xml:space="preserve"> </w:t>
       </w:r>
       <w:proofErr w:type="spellStart"/>
       <w:r>
@@ -3253,6 +2536,7 @@
         <w:t>clientId</w:t>
       </w:r>
       <w:proofErr w:type="spellEnd"/>
+      <w:proofErr w:type="gramEnd"/>
       <w:r>
         <w:t xml:space="preserve"> y </w:t>
       </w:r>
@@ -3266,7 +2550,13 @@
       </w:r>
       <w:proofErr w:type="spellEnd"/>
       <w:r>
-        <w:t xml:space="preserve"> sean nulos o vacíos.</w:t>
+        <w:t xml:space="preserve"> </w:t>
+      </w:r>
+      <w:r>
+        <w:t>no deben ser</w:t>
+      </w:r>
+      <w:r>
+        <w:t xml:space="preserve"> nulos o vacíos.</w:t>
       </w:r>
     </w:p>
     <w:p>
@@ -3296,7 +2586,7 @@
                     <pic:cNvPicPr/>
                   </pic:nvPicPr>
                   <pic:blipFill>
-                    <a:blip r:embed="rId24"/>
+                    <a:blip r:embed="rId32"/>
                     <a:stretch>
                       <a:fillRect/>
                     </a:stretch>
@@ -3317,24 +2607,12 @@
         </w:drawing>
       </w:r>
     </w:p>
+    <w:p/>
     <w:p>
       <w:pPr>
         <w:pStyle w:val="Ttulo2"/>
       </w:pPr>
-    </w:p>
-    <w:p/>
-    <w:p>
-      <w:pPr>
-        <w:pStyle w:val="Ttulo2"/>
-      </w:pPr>
-    </w:p>
-    <w:p/>
-    <w:p>
-      <w:pPr>
-        <w:pStyle w:val="Ttulo2"/>
-      </w:pPr>
-      <w:r>
-        <w:lastRenderedPageBreak/>
+      <w:r>
         <w:t>ELIMINAR USUARIO</w:t>
       </w:r>
     </w:p>
@@ -3455,7 +2733,7 @@
                     <pic:cNvPicPr/>
                   </pic:nvPicPr>
                   <pic:blipFill>
-                    <a:blip r:embed="rId29"/>
+                    <a:blip r:embed="rId33"/>
                     <a:stretch>
                       <a:fillRect/>
                     </a:stretch>
@@ -3503,10 +2781,10 @@
           <w:noProof/>
         </w:rPr>
         <w:drawing>
-          <wp:inline distT="0" distB="0" distL="0" distR="0" wp14:anchorId="5AA75EDF" wp14:editId="44CBDEE9">
-            <wp:extent cx="5400040" cy="1655445"/>
-            <wp:effectExtent l="0" t="0" r="0" b="1905"/>
-            <wp:docPr id="1019398156" name="Imagen 1"/>
+          <wp:inline distT="0" distB="0" distL="0" distR="0" wp14:anchorId="34BEF42F" wp14:editId="3D77ECF5">
+            <wp:extent cx="5400040" cy="2597150"/>
+            <wp:effectExtent l="0" t="0" r="0" b="0"/>
+            <wp:docPr id="1471939850" name="Imagen 1"/>
             <wp:cNvGraphicFramePr>
               <a:graphicFrameLocks xmlns:a="http://schemas.openxmlformats.org/drawingml/2006/main" noChangeAspect="1"/>
             </wp:cNvGraphicFramePr>
@@ -3514,11 +2792,11 @@
               <a:graphicData uri="http://schemas.openxmlformats.org/drawingml/2006/picture">
                 <pic:pic xmlns:pic="http://schemas.openxmlformats.org/drawingml/2006/picture">
                   <pic:nvPicPr>
-                    <pic:cNvPr id="1019398156" name=""/>
+                    <pic:cNvPr id="1471939850" name=""/>
                     <pic:cNvPicPr/>
                   </pic:nvPicPr>
                   <pic:blipFill>
-                    <a:blip r:embed="rId30"/>
+                    <a:blip r:embed="rId34"/>
                     <a:stretch>
                       <a:fillRect/>
                     </a:stretch>
@@ -3526,7 +2804,7 @@
                   <pic:spPr>
                     <a:xfrm>
                       <a:off x="0" y="0"/>
-                      <a:ext cx="5400040" cy="1655445"/>
+                      <a:ext cx="5400040" cy="2597150"/>
                     </a:xfrm>
                     <a:prstGeom prst="rect">
                       <a:avLst/>
@@ -3594,7 +2872,7 @@
                     <pic:cNvPicPr/>
                   </pic:nvPicPr>
                   <pic:blipFill>
-                    <a:blip r:embed="rId31"/>
+                    <a:blip r:embed="rId35"/>
                     <a:stretch>
                       <a:fillRect/>
                     </a:stretch>

</xml_diff>

<commit_message>
se implemento documentacion swagger para app-user en la interfaz UserControllerApi
</commit_message>
<xml_diff>
--- a/Documentacion/user-app.docx
+++ b/Documentacion/user-app.docx
@@ -486,7 +486,10 @@
         <w:t>colección</w:t>
       </w:r>
       <w:r>
-        <w:t xml:space="preserve"> no tenga registros </w:t>
+        <w:t xml:space="preserve"> no tenga registros</w:t>
+      </w:r>
+      <w:r>
+        <w:t>:</w:t>
       </w:r>
     </w:p>
     <w:p>
@@ -797,7 +800,7 @@
         <w:t xml:space="preserve"> no exista</w:t>
       </w:r>
       <w:r>
-        <w:t>.</w:t>
+        <w:t>:</w:t>
       </w:r>
     </w:p>
     <w:p>
@@ -1468,21 +1471,15 @@
       </w:r>
     </w:p>
     <w:p>
-      <w:pPr>
-        <w:rPr>
-          <w:b/>
-          <w:bCs/>
-        </w:rPr>
-      </w:pPr>
       <w:r>
         <w:rPr>
           <w:noProof/>
         </w:rPr>
         <w:drawing>
-          <wp:inline distT="0" distB="0" distL="0" distR="0" wp14:anchorId="481BEBD7" wp14:editId="0C60AF2D">
-            <wp:extent cx="5400040" cy="1598930"/>
-            <wp:effectExtent l="0" t="0" r="0" b="1270"/>
-            <wp:docPr id="604052960" name="Imagen 1"/>
+          <wp:inline distT="0" distB="0" distL="0" distR="0" wp14:anchorId="708D36EF" wp14:editId="007965C6">
+            <wp:extent cx="5400040" cy="1350010"/>
+            <wp:effectExtent l="0" t="0" r="0" b="2540"/>
+            <wp:docPr id="1974908233" name="Imagen 1"/>
             <wp:cNvGraphicFramePr>
               <a:graphicFrameLocks xmlns:a="http://schemas.openxmlformats.org/drawingml/2006/main" noChangeAspect="1"/>
             </wp:cNvGraphicFramePr>
@@ -1490,7 +1487,7 @@
               <a:graphicData uri="http://schemas.openxmlformats.org/drawingml/2006/picture">
                 <pic:pic xmlns:pic="http://schemas.openxmlformats.org/drawingml/2006/picture">
                   <pic:nvPicPr>
-                    <pic:cNvPr id="604052960" name=""/>
+                    <pic:cNvPr id="1974908233" name=""/>
                     <pic:cNvPicPr/>
                   </pic:nvPicPr>
                   <pic:blipFill>
@@ -1502,7 +1499,7 @@
                   <pic:spPr>
                     <a:xfrm>
                       <a:off x="0" y="0"/>
-                      <a:ext cx="5400040" cy="1598930"/>
+                      <a:ext cx="5400040" cy="1350010"/>
                     </a:xfrm>
                     <a:prstGeom prst="rect">
                       <a:avLst/>
@@ -1517,6 +1514,7 @@
     </w:p>
     <w:p/>
     <w:p/>
+    <w:p/>
     <w:p>
       <w:r>
         <w:lastRenderedPageBreak/>
@@ -1530,31 +1528,10 @@
         <w:t>rol id</w:t>
       </w:r>
       <w:r>
-        <w:t xml:space="preserve"> debe ser valido (1(</w:t>
-      </w:r>
-      <w:proofErr w:type="spellStart"/>
-      <w:r>
-        <w:t>Admin</w:t>
-      </w:r>
-      <w:proofErr w:type="spellEnd"/>
-      <w:r>
-        <w:t>), 2(</w:t>
-      </w:r>
-      <w:proofErr w:type="spellStart"/>
-      <w:r>
-        <w:t>Employe</w:t>
-      </w:r>
-      <w:proofErr w:type="spellEnd"/>
-      <w:r>
-        <w:t>) y 3(</w:t>
-      </w:r>
-      <w:proofErr w:type="spellStart"/>
-      <w:r>
-        <w:t>User</w:t>
-      </w:r>
-      <w:proofErr w:type="spellEnd"/>
-      <w:r>
-        <w:t>))</w:t>
+        <w:t xml:space="preserve"> debe ser valido</w:t>
+      </w:r>
+      <w:r>
+        <w:t>, 1 para administradores, 2 para empleados y 3 para usuarios</w:t>
       </w:r>
       <w:r>
         <w:t>:</w:t>
@@ -1637,10 +1614,10 @@
           <w:noProof/>
         </w:rPr>
         <w:drawing>
-          <wp:inline distT="0" distB="0" distL="0" distR="0" wp14:anchorId="4EBEC63C" wp14:editId="07C7D11B">
-            <wp:extent cx="5400040" cy="1504950"/>
-            <wp:effectExtent l="0" t="0" r="0" b="0"/>
-            <wp:docPr id="1728369863" name="Imagen 1"/>
+          <wp:inline distT="0" distB="0" distL="0" distR="0" wp14:anchorId="00DC092F" wp14:editId="7251D703">
+            <wp:extent cx="5400040" cy="1368425"/>
+            <wp:effectExtent l="0" t="0" r="0" b="3175"/>
+            <wp:docPr id="581933566" name="Imagen 1"/>
             <wp:cNvGraphicFramePr>
               <a:graphicFrameLocks xmlns:a="http://schemas.openxmlformats.org/drawingml/2006/main" noChangeAspect="1"/>
             </wp:cNvGraphicFramePr>
@@ -1648,7 +1625,7 @@
               <a:graphicData uri="http://schemas.openxmlformats.org/drawingml/2006/picture">
                 <pic:pic xmlns:pic="http://schemas.openxmlformats.org/drawingml/2006/picture">
                   <pic:nvPicPr>
-                    <pic:cNvPr id="1728369863" name=""/>
+                    <pic:cNvPr id="581933566" name=""/>
                     <pic:cNvPicPr/>
                   </pic:nvPicPr>
                   <pic:blipFill>
@@ -1660,7 +1637,7 @@
                   <pic:spPr>
                     <a:xfrm>
                       <a:off x="0" y="0"/>
-                      <a:ext cx="5400040" cy="1504950"/>
+                      <a:ext cx="5400040" cy="1368425"/>
                     </a:xfrm>
                     <a:prstGeom prst="rect">
                       <a:avLst/>
@@ -1712,10 +1689,10 @@
           <w:noProof/>
         </w:rPr>
         <w:drawing>
-          <wp:inline distT="0" distB="0" distL="0" distR="0" wp14:anchorId="6C1CCFB2" wp14:editId="3EA358EF">
-            <wp:extent cx="5400040" cy="1438910"/>
-            <wp:effectExtent l="0" t="0" r="0" b="8890"/>
-            <wp:docPr id="1720573438" name="Imagen 1"/>
+          <wp:inline distT="0" distB="0" distL="0" distR="0" wp14:anchorId="2E0D86E1" wp14:editId="6BD5A964">
+            <wp:extent cx="5400040" cy="1397635"/>
+            <wp:effectExtent l="0" t="0" r="0" b="0"/>
+            <wp:docPr id="1339923215" name="Imagen 1"/>
             <wp:cNvGraphicFramePr>
               <a:graphicFrameLocks xmlns:a="http://schemas.openxmlformats.org/drawingml/2006/main" noChangeAspect="1"/>
             </wp:cNvGraphicFramePr>
@@ -1723,7 +1700,7 @@
               <a:graphicData uri="http://schemas.openxmlformats.org/drawingml/2006/picture">
                 <pic:pic xmlns:pic="http://schemas.openxmlformats.org/drawingml/2006/picture">
                   <pic:nvPicPr>
-                    <pic:cNvPr id="1720573438" name=""/>
+                    <pic:cNvPr id="1339923215" name=""/>
                     <pic:cNvPicPr/>
                   </pic:nvPicPr>
                   <pic:blipFill>
@@ -1735,7 +1712,7 @@
                   <pic:spPr>
                     <a:xfrm>
                       <a:off x="0" y="0"/>
-                      <a:ext cx="5400040" cy="1438910"/>
+                      <a:ext cx="5400040" cy="1397635"/>
                     </a:xfrm>
                     <a:prstGeom prst="rect">
                       <a:avLst/>
@@ -1750,41 +1727,19 @@
     </w:p>
     <w:p>
       <w:r>
-        <w:t xml:space="preserve">El </w:t>
-      </w:r>
-      <w:proofErr w:type="spellStart"/>
-      <w:r>
-        <w:rPr>
-          <w:b/>
-          <w:bCs/>
-        </w:rPr>
-        <w:t>clientId</w:t>
-      </w:r>
-      <w:proofErr w:type="spellEnd"/>
-      <w:r>
-        <w:t xml:space="preserve"> y </w:t>
-      </w:r>
-      <w:proofErr w:type="spellStart"/>
-      <w:r>
-        <w:rPr>
-          <w:b/>
-          <w:bCs/>
-        </w:rPr>
-        <w:t>clientSecret</w:t>
-      </w:r>
-      <w:proofErr w:type="spellEnd"/>
-      <w:r>
-        <w:t xml:space="preserve"> no pueden ser iguales a los de otros usuarios.</w:t>
-      </w:r>
+        <w:t>Malas peticiones:</w:t>
+      </w:r>
+    </w:p>
+    <w:p>
       <w:r>
         <w:rPr>
           <w:noProof/>
         </w:rPr>
         <w:drawing>
-          <wp:inline distT="0" distB="0" distL="0" distR="0" wp14:anchorId="5716A6DF" wp14:editId="44D3DC6A">
-            <wp:extent cx="5400040" cy="1541780"/>
-            <wp:effectExtent l="0" t="0" r="0" b="1270"/>
-            <wp:docPr id="925660537" name="Imagen 1"/>
+          <wp:inline distT="0" distB="0" distL="0" distR="0" wp14:anchorId="27FBECF4" wp14:editId="5DEC1321">
+            <wp:extent cx="5400040" cy="1460500"/>
+            <wp:effectExtent l="0" t="0" r="0" b="6350"/>
+            <wp:docPr id="1909193610" name="Imagen 1"/>
             <wp:cNvGraphicFramePr>
               <a:graphicFrameLocks xmlns:a="http://schemas.openxmlformats.org/drawingml/2006/main" noChangeAspect="1"/>
             </wp:cNvGraphicFramePr>
@@ -1792,7 +1747,7 @@
               <a:graphicData uri="http://schemas.openxmlformats.org/drawingml/2006/picture">
                 <pic:pic xmlns:pic="http://schemas.openxmlformats.org/drawingml/2006/picture">
                   <pic:nvPicPr>
-                    <pic:cNvPr id="391648978" name=""/>
+                    <pic:cNvPr id="1909193610" name=""/>
                     <pic:cNvPicPr/>
                   </pic:nvPicPr>
                   <pic:blipFill>
@@ -1804,7 +1759,7 @@
                   <pic:spPr>
                     <a:xfrm>
                       <a:off x="0" y="0"/>
-                      <a:ext cx="5400040" cy="1541780"/>
+                      <a:ext cx="5400040" cy="1460500"/>
                     </a:xfrm>
                     <a:prstGeom prst="rect">
                       <a:avLst/>
@@ -1821,24 +1776,7 @@
       <w:pPr>
         <w:pStyle w:val="Ttulo2"/>
       </w:pPr>
-    </w:p>
-    <w:p>
-      <w:pPr>
-        <w:pStyle w:val="Ttulo2"/>
-      </w:pPr>
-    </w:p>
-    <w:p>
-      <w:pPr>
-        <w:pStyle w:val="Ttulo2"/>
-      </w:pPr>
-    </w:p>
-    <w:p/>
-    <w:p>
-      <w:pPr>
-        <w:pStyle w:val="Ttulo2"/>
-      </w:pPr>
-      <w:r>
-        <w:lastRenderedPageBreak/>
+      <w:r>
         <w:t>ACTUALIZAR USUARIO</w:t>
       </w:r>
     </w:p>
@@ -1976,6 +1914,7 @@
         <w:rPr>
           <w:noProof/>
         </w:rPr>
+        <w:lastRenderedPageBreak/>
         <w:drawing>
           <wp:inline distT="0" distB="0" distL="0" distR="0" wp14:anchorId="5BCE89C5" wp14:editId="2AA6AD77">
             <wp:extent cx="5400040" cy="1710055"/>
@@ -2118,7 +2057,6 @@
         <w:rPr>
           <w:noProof/>
         </w:rPr>
-        <w:lastRenderedPageBreak/>
         <w:drawing>
           <wp:inline distT="0" distB="0" distL="0" distR="0" wp14:anchorId="408EDB47" wp14:editId="5EE97EB8">
             <wp:extent cx="5400040" cy="1549400"/>
@@ -2190,6 +2128,7 @@
         <w:rPr>
           <w:noProof/>
         </w:rPr>
+        <w:lastRenderedPageBreak/>
         <w:drawing>
           <wp:inline distT="0" distB="0" distL="0" distR="0" wp14:anchorId="7A52CAD8" wp14:editId="553CC35E">
             <wp:extent cx="5400040" cy="1651635"/>
@@ -2366,7 +2305,6 @@
     <w:p/>
     <w:p>
       <w:r>
-        <w:lastRenderedPageBreak/>
         <w:t>El</w:t>
       </w:r>
       <w:r>
@@ -2430,7 +2368,7 @@
                     <pic:cNvPicPr/>
                   </pic:nvPicPr>
                   <pic:blipFill>
-                    <a:blip r:embed="rId25"/>
+                    <a:blip r:embed="rId32"/>
                     <a:stretch>
                       <a:fillRect/>
                     </a:stretch>
@@ -2453,6 +2391,7 @@
     </w:p>
     <w:p>
       <w:r>
+        <w:lastRenderedPageBreak/>
         <w:t xml:space="preserve">El </w:t>
       </w:r>
       <w:r>
@@ -2581,7 +2520,7 @@
                     <pic:cNvPicPr/>
                   </pic:nvPicPr>
                   <pic:blipFill>
-                    <a:blip r:embed="rId32"/>
+                    <a:blip r:embed="rId33"/>
                     <a:stretch>
                       <a:fillRect/>
                     </a:stretch>
@@ -2728,7 +2667,7 @@
                     <pic:cNvPicPr/>
                   </pic:nvPicPr>
                   <pic:blipFill>
-                    <a:blip r:embed="rId33"/>
+                    <a:blip r:embed="rId34"/>
                     <a:stretch>
                       <a:fillRect/>
                     </a:stretch>
@@ -2775,7 +2714,6 @@
         <w:rPr>
           <w:noProof/>
         </w:rPr>
-        <w:lastRenderedPageBreak/>
         <w:drawing>
           <wp:inline distT="0" distB="0" distL="0" distR="0" wp14:anchorId="34BEF42F" wp14:editId="3D77ECF5">
             <wp:extent cx="5400040" cy="2597150"/>
@@ -2792,7 +2730,7 @@
                     <pic:cNvPicPr/>
                   </pic:nvPicPr>
                   <pic:blipFill>
-                    <a:blip r:embed="rId34"/>
+                    <a:blip r:embed="rId35"/>
                     <a:stretch>
                       <a:fillRect/>
                     </a:stretch>
@@ -2824,6 +2762,7 @@
         <w:rPr>
           <w:rStyle w:val="Ttulo3Car"/>
         </w:rPr>
+        <w:lastRenderedPageBreak/>
         <w:t>Errores</w:t>
       </w:r>
       <w:r>
@@ -2868,7 +2807,7 @@
                     <pic:cNvPicPr/>
                   </pic:nvPicPr>
                   <pic:blipFill>
-                    <a:blip r:embed="rId35"/>
+                    <a:blip r:embed="rId36"/>
                     <a:stretch>
                       <a:fillRect/>
                     </a:stretch>

</xml_diff>